<commit_message>
added start new game use case
</commit_message>
<xml_diff>
--- a/Documentation/ITC303 Vision.docx
+++ b/Documentation/ITC303 Vision.docx
@@ -1,6 +1,6 @@
 
 <file path=word/document.xml><?xml version="1.0" encoding="utf-8"?>
-<w:document xmlns:wpc="http://schemas.microsoft.com/office/word/2010/wordprocessingCanvas" xmlns:cx="http://schemas.microsoft.com/office/drawing/2014/chartex" xmlns:cx1="http://schemas.microsoft.com/office/drawing/2015/9/8/chartex" xmlns:cx2="http://schemas.microsoft.com/office/drawing/2015/10/21/chartex" xmlns:cx3="http://schemas.microsoft.com/office/drawing/2016/5/9/chartex" xmlns:cx4="http://schemas.microsoft.com/office/drawing/2016/5/10/chartex" xmlns:cx5="http://schemas.microsoft.com/office/drawing/2016/5/11/chartex" xmlns:cx6="http://schemas.microsoft.com/office/drawing/2016/5/12/chartex" xmlns:cx7="http://schemas.microsoft.com/office/drawing/2016/5/13/chartex" xmlns:cx8="http://schemas.microsoft.com/office/drawing/2016/5/14/chartex" xmlns:mc="http://schemas.openxmlformats.org/markup-compatibility/2006" xmlns:aink="http://schemas.microsoft.com/office/drawing/2016/ink" xmlns:am3d="http://schemas.microsoft.com/office/drawing/2017/model3d" xmlns:o="urn:schemas-microsoft-com:office:office" xmlns:r="http://schemas.openxmlformats.org/officeDocument/2006/relationships" xmlns:m="http://schemas.openxmlformats.org/officeDocument/2006/math" xmlns:v="urn:schemas-microsoft-com:vml" xmlns:wp14="http://schemas.microsoft.com/office/word/2010/wordprocessingDrawing" xmlns:wp="http://schemas.openxmlformats.org/drawingml/2006/wordprocessingDrawing" xmlns:w10="urn:schemas-microsoft-com:office:word" xmlns:w="http://schemas.openxmlformats.org/wordprocessingml/2006/main" xmlns:w14="http://schemas.microsoft.com/office/word/2010/wordml" xmlns:w15="http://schemas.microsoft.com/office/word/2012/wordml" xmlns:w16cid="http://schemas.microsoft.com/office/word/2016/wordml/cid" xmlns:w16se="http://schemas.microsoft.com/office/word/2015/wordml/symex" xmlns:wpg="http://schemas.microsoft.com/office/word/2010/wordprocessingGroup" xmlns:wpi="http://schemas.microsoft.com/office/word/2010/wordprocessingInk" xmlns:wne="http://schemas.microsoft.com/office/word/2006/wordml" xmlns:wps="http://schemas.microsoft.com/office/word/2010/wordprocessingShape" mc:Ignorable="w14 w15 w16se w16cid wp14">
+<w:document xmlns:wpc="http://schemas.microsoft.com/office/word/2010/wordprocessingCanvas" xmlns:cx="http://schemas.microsoft.com/office/drawing/2014/chartex" xmlns:cx1="http://schemas.microsoft.com/office/drawing/2015/9/8/chartex" xmlns:mc="http://schemas.openxmlformats.org/markup-compatibility/2006" xmlns:o="urn:schemas-microsoft-com:office:office" xmlns:r="http://schemas.openxmlformats.org/officeDocument/2006/relationships" xmlns:m="http://schemas.openxmlformats.org/officeDocument/2006/math" xmlns:v="urn:schemas-microsoft-com:vml" xmlns:wp14="http://schemas.microsoft.com/office/word/2010/wordprocessingDrawing" xmlns:wp="http://schemas.openxmlformats.org/drawingml/2006/wordprocessingDrawing" xmlns:w10="urn:schemas-microsoft-com:office:word" xmlns:w="http://schemas.openxmlformats.org/wordprocessingml/2006/main" xmlns:w14="http://schemas.microsoft.com/office/word/2010/wordml" xmlns:w15="http://schemas.microsoft.com/office/word/2012/wordml" xmlns:w16se="http://schemas.microsoft.com/office/word/2015/wordml/symex" xmlns:wpg="http://schemas.microsoft.com/office/word/2010/wordprocessingGroup" xmlns:wpi="http://schemas.microsoft.com/office/word/2010/wordprocessingInk" xmlns:wne="http://schemas.microsoft.com/office/word/2006/wordml" xmlns:wps="http://schemas.microsoft.com/office/word/2010/wordprocessingShape" mc:Ignorable="w14 w15 w16se wp14">
   <w:body>
     <w:p>
       <w:pPr>
@@ -38,8 +38,6 @@
       <w:pPr>
         <w:pStyle w:val="Heading2"/>
       </w:pPr>
-      <w:bookmarkStart w:id="0" w:name="_GoBack"/>
-      <w:bookmarkEnd w:id="0"/>
       <w:r>
         <w:t>Team Introduction</w:t>
       </w:r>
@@ -88,15 +86,85 @@
     </w:p>
     <w:p>
       <w:r>
-        <w:t xml:space="preserve">Users will be asked to log into the app the first time they open it so that their score is </w:t>
+        <w:t xml:space="preserve">Users will be asked to log into the app the first time they open it so that their score is maintained and they can compete on a global score board. Login will be available with either Facebook, Google Play or a locally created profile. </w:t>
+      </w:r>
+    </w:p>
+    <w:p>
+      <w:pPr>
+        <w:pStyle w:val="Heading2"/>
+      </w:pPr>
+      <w:r>
+        <w:t>Who has a use for this app?</w:t>
+      </w:r>
+    </w:p>
+    <w:p>
+      <w:r>
+        <w:t xml:space="preserve">Let’s Quiz’s target audience is very broad, essentially </w:t>
+      </w:r>
+      <w:r>
+        <w:t>anyone</w:t>
+      </w:r>
+      <w:r>
+        <w:t xml:space="preserve"> with an </w:t>
+      </w:r>
+      <w:r>
+        <w:t>interest</w:t>
+      </w:r>
+      <w:r>
+        <w:t xml:space="preserve"> in </w:t>
+      </w:r>
+      <w:r>
+        <w:t>trivia</w:t>
+      </w:r>
+      <w:r>
+        <w:t xml:space="preserve">, competition and who has a smart phone can enjoy this app. </w:t>
+      </w:r>
+      <w:r>
+        <w:t xml:space="preserve">One particularly nice feature of the user-maintained question list is the app itself should begin to have questions that the audience likes as the people who are playing it will be the ones add questions and voting on them. </w:t>
+      </w:r>
+    </w:p>
+    <w:p>
+      <w:pPr>
+        <w:pStyle w:val="Heading2"/>
+      </w:pPr>
+      <w:r>
+        <w:t>What will the app look like?</w:t>
+      </w:r>
+    </w:p>
+    <w:p>
+      <w:r>
+        <w:t>The app’s visual design will be quite sleek and minimalist, the specific look we are trying to avoid is cluttered</w:t>
+      </w:r>
+      <w:r>
+        <w:t xml:space="preserve"> and confusing</w:t>
+      </w:r>
+      <w:r>
+        <w:t xml:space="preserve">. If you compare a traditional digital calculator with a TV remote it is abundantly clear that an excess of buttons and complex features do not make for a more pleasant user experience.  </w:t>
+      </w:r>
+    </w:p>
+    <w:p>
+      <w:r>
+        <w:t xml:space="preserve">Due to the fun nature quiz game inherently are and because the colourful images Triva </w:t>
+      </w:r>
+      <w:r>
+        <w:t>Pursuit</w:t>
+      </w:r>
+      <w:r>
+        <w:t xml:space="preserve">, the </w:t>
       </w:r>
       <w:proofErr w:type="gramStart"/>
       <w:r>
-        <w:t>maintained</w:t>
+        <w:t>worlds</w:t>
       </w:r>
       <w:proofErr w:type="gramEnd"/>
       <w:r>
-        <w:t xml:space="preserve"> and they can compete on a global score board. Login will be available with either Facebook, Google Play or a locally created profile. </w:t>
+        <w:t xml:space="preserve"> most popular </w:t>
+      </w:r>
+      <w:r>
+        <w:t>trivia</w:t>
+      </w:r>
+      <w:r>
+        <w:t xml:space="preserve"> board game, brings to mind, we have elected to have a colourful and fun theme. </w:t>
       </w:r>
     </w:p>
     <w:p>
@@ -104,33 +172,93 @@
         <w:pStyle w:val="Heading2"/>
       </w:pPr>
       <w:r>
-        <w:t>Who has a use for this app?</w:t>
-      </w:r>
-    </w:p>
-    <w:p>
-      <w:r>
-        <w:t xml:space="preserve">Let’s Quiz’s target audience is very broad, essentially </w:t>
-      </w:r>
-      <w:r>
-        <w:t>anyone</w:t>
-      </w:r>
-      <w:r>
-        <w:t xml:space="preserve"> with an </w:t>
-      </w:r>
-      <w:r>
-        <w:t>interest</w:t>
-      </w:r>
-      <w:r>
-        <w:t xml:space="preserve"> in </w:t>
-      </w:r>
-      <w:r>
-        <w:t>trivia</w:t>
-      </w:r>
-      <w:r>
-        <w:t xml:space="preserve">, competition and who has a smart phone can enjoy this app. </w:t>
-      </w:r>
-      <w:r>
-        <w:t xml:space="preserve">One particularly nice feature of the user-maintained question list is the app itself should begin to have questions that the audience likes as the people who are playing it will be the ones add questions and voting on them. </w:t>
+        <w:t>What features does our app provide?</w:t>
+      </w:r>
+    </w:p>
+    <w:p>
+      <w:r>
+        <w:t xml:space="preserve">The primary feature of the app is </w:t>
+      </w:r>
+      <w:r>
+        <w:t>the</w:t>
+      </w:r>
+      <w:r>
+        <w:t xml:space="preserve"> two player, three round, </w:t>
+      </w:r>
+      <w:proofErr w:type="gramStart"/>
+      <w:r>
+        <w:t>multiple</w:t>
+      </w:r>
+      <w:proofErr w:type="gramEnd"/>
+      <w:r>
+        <w:t xml:space="preserve"> choice quiz game.</w:t>
+      </w:r>
+    </w:p>
+    <w:p>
+      <w:r>
+        <w:t>Secondary</w:t>
+      </w:r>
+      <w:r>
+        <w:t xml:space="preserve"> feature</w:t>
+      </w:r>
+      <w:r>
+        <w:t>s</w:t>
+      </w:r>
+      <w:r>
+        <w:t xml:space="preserve"> </w:t>
+      </w:r>
+      <w:r>
+        <w:t xml:space="preserve">include the ability for users to add questions to the question pool, vote of their </w:t>
+      </w:r>
+      <w:r>
+        <w:t>favorited</w:t>
+      </w:r>
+      <w:r>
+        <w:t xml:space="preserve"> questions and down vote questions they do not like. </w:t>
+      </w:r>
+      <w:r>
+        <w:t>This gives a great deal of flexibility and customisation for users</w:t>
+      </w:r>
+      <w:r>
+        <w:t xml:space="preserve"> and hopefully ensures that the game is always </w:t>
+      </w:r>
+      <w:r>
+        <w:t>changing,</w:t>
+      </w:r>
+      <w:r>
+        <w:t xml:space="preserve"> and the questions are always fresh. </w:t>
+      </w:r>
+    </w:p>
+    <w:p>
+      <w:r>
+        <w:t xml:space="preserve">Another secondary feature is a global score </w:t>
+      </w:r>
+      <w:r>
+        <w:t>board,</w:t>
+      </w:r>
+      <w:r>
+        <w:t xml:space="preserve"> so users can see how </w:t>
+      </w:r>
+      <w:r>
+        <w:t xml:space="preserve">good at trivia they are compared to every user of Let’s Quiz in the world. There are also push </w:t>
+      </w:r>
+      <w:r>
+        <w:t>notifications,</w:t>
+      </w:r>
+      <w:r>
+        <w:t xml:space="preserve"> so a user will </w:t>
+      </w:r>
+      <w:r>
+        <w:lastRenderedPageBreak/>
+        <w:t xml:space="preserve">know when one of their active games has progressed and it is their turn, this feature is critical to a successful multiplayer turn based game so that users do not have to wait too long for their opponent to take their turn. </w:t>
+      </w:r>
+    </w:p>
+    <w:p>
+      <w:r>
+        <w:t>Finally,</w:t>
+      </w:r>
+      <w:r>
+        <w:t xml:space="preserve"> our app is compatible across both android and Apple products and allows for synchronisation with multiple social media platforms. </w:t>
       </w:r>
     </w:p>
     <w:p>
@@ -138,43 +266,113 @@
         <w:pStyle w:val="Heading2"/>
       </w:pPr>
       <w:r>
-        <w:t>What will the app look like?</w:t>
-      </w:r>
-    </w:p>
-    <w:p>
-      <w:r>
-        <w:t>The app’s visual design will be quite sleek and minimalist, the specific look we are trying to avoid is cluttered</w:t>
-      </w:r>
-      <w:r>
-        <w:t xml:space="preserve"> and confusing</w:t>
-      </w:r>
-      <w:r>
-        <w:t xml:space="preserve">. If you compare a traditional digital calculator with a TV remote it is abundantly clear that an excess of buttons and complex features do not make for a more pleasant user experience.  </w:t>
-      </w:r>
-    </w:p>
-    <w:p>
-      <w:r>
-        <w:t xml:space="preserve">Due to the fun nature quiz game inherently are and because the colourful images Triva </w:t>
-      </w:r>
-      <w:r>
-        <w:t>Pursuit</w:t>
-      </w:r>
-      <w:r>
-        <w:t xml:space="preserve">, the worlds most popular </w:t>
-      </w:r>
-      <w:r>
-        <w:t>trivia</w:t>
-      </w:r>
-      <w:r>
-        <w:t xml:space="preserve"> board game, </w:t>
-      </w:r>
-      <w:proofErr w:type="gramStart"/>
-      <w:r>
-        <w:t>brings to mind</w:t>
-      </w:r>
-      <w:proofErr w:type="gramEnd"/>
-      <w:r>
-        <w:t xml:space="preserve">, we have elected to have a colourful and fun theme. </w:t>
+        <w:t xml:space="preserve">How will users interact with </w:t>
+      </w:r>
+      <w:r>
+        <w:t>Let’s Quiz</w:t>
+      </w:r>
+    </w:p>
+    <w:p>
+      <w:r>
+        <w:t>The application is designed with simplicity in mind. There are only three ways a user can interact with our application, touch buttons and drop down menus and keyboard input.</w:t>
+      </w:r>
+    </w:p>
+    <w:p>
+      <w:pPr>
+        <w:pStyle w:val="Heading3"/>
+      </w:pPr>
+      <w:r>
+        <w:t>Touch buttons</w:t>
+      </w:r>
+    </w:p>
+    <w:p>
+      <w:r>
+        <w:t>Touch buttons are the simplest form of input and our go to choice for how user are expected to navigate our system. It is reasonable to expect user</w:t>
+      </w:r>
+      <w:r>
+        <w:t>s</w:t>
+      </w:r>
+      <w:r>
+        <w:t xml:space="preserve"> to have familiarity with how touch buttons work so we do not have to be concerned with teaching </w:t>
+      </w:r>
+      <w:r>
+        <w:t>them</w:t>
+      </w:r>
+      <w:r>
+        <w:t xml:space="preserve"> how to interact </w:t>
+      </w:r>
+      <w:r>
+        <w:t>and operate touch buttons.</w:t>
+      </w:r>
+      <w:r>
+        <w:t xml:space="preserve"> </w:t>
+      </w:r>
+      <w:r>
+        <w:t>H</w:t>
+      </w:r>
+      <w:r>
+        <w:t xml:space="preserve">aving </w:t>
+      </w:r>
+      <w:r>
+        <w:t>simple buttons</w:t>
+      </w:r>
+      <w:r>
+        <w:t xml:space="preserve"> eliminates any chance of incorrect usage</w:t>
+      </w:r>
+      <w:r>
+        <w:t>, continuing with our design goals of simplicity</w:t>
+      </w:r>
+      <w:r>
+        <w:t>.</w:t>
+      </w:r>
+    </w:p>
+    <w:p>
+      <w:pPr>
+        <w:pStyle w:val="Heading3"/>
+      </w:pPr>
+      <w:r>
+        <w:t>Drop Down Menus</w:t>
+      </w:r>
+    </w:p>
+    <w:p>
+      <w:r>
+        <w:t xml:space="preserve">Where there are more options available to a user then a simple touch button can reasonably handle, like for example </w:t>
+      </w:r>
+      <w:r>
+        <w:t>if</w:t>
+      </w:r>
+      <w:r>
+        <w:t xml:space="preserve"> the user has to select a </w:t>
+      </w:r>
+      <w:r>
+        <w:t xml:space="preserve">question category </w:t>
+      </w:r>
+      <w:r>
+        <w:t>we have elected to use drop down menus.</w:t>
+      </w:r>
+    </w:p>
+    <w:p>
+      <w:r>
+        <w:t xml:space="preserve">The advantage of a drop down menu is it presents the user with an array of options but limits their potential selections to those that are valid. </w:t>
+      </w:r>
+    </w:p>
+    <w:p>
+      <w:pPr>
+        <w:pStyle w:val="Heading3"/>
+      </w:pPr>
+      <w:r>
+        <w:t>Keyboard input</w:t>
+      </w:r>
+    </w:p>
+    <w:p>
+      <w:r>
+        <w:t xml:space="preserve">Where the app asks the user for input that requires creativity or personalisation for example </w:t>
+      </w:r>
+      <w:r>
+        <w:t xml:space="preserve">when submitting a question, </w:t>
+      </w:r>
+      <w:r>
+        <w:t xml:space="preserve">an on screen keyboard will present itself in a similar fashion to text messaging.  </w:t>
       </w:r>
     </w:p>
     <w:p>
@@ -182,101 +380,39 @@
         <w:pStyle w:val="Heading2"/>
       </w:pPr>
       <w:r>
-        <w:t>What features does our app provide?</w:t>
-      </w:r>
-    </w:p>
-    <w:p>
-      <w:r>
-        <w:t xml:space="preserve">The primary feature of the app is </w:t>
-      </w:r>
-      <w:r>
-        <w:t>the</w:t>
-      </w:r>
-      <w:r>
-        <w:t xml:space="preserve"> two </w:t>
-      </w:r>
-      <w:proofErr w:type="gramStart"/>
-      <w:r>
-        <w:t>player</w:t>
-      </w:r>
-      <w:proofErr w:type="gramEnd"/>
-      <w:r>
-        <w:t>, three round, multiple choice quiz game.</w:t>
-      </w:r>
-    </w:p>
-    <w:p>
-      <w:r>
-        <w:t>Secondary</w:t>
-      </w:r>
-      <w:r>
-        <w:t xml:space="preserve"> feature</w:t>
-      </w:r>
-      <w:r>
-        <w:t>s</w:t>
+        <w:t>What scope is there for expansion?</w:t>
+      </w:r>
+    </w:p>
+    <w:p>
+      <w:r>
+        <w:t xml:space="preserve">Currently the app is designed to work </w:t>
+      </w:r>
+      <w:r>
+        <w:t xml:space="preserve">with text based questions, a future </w:t>
+      </w:r>
+      <w:proofErr w:type="spellStart"/>
+      <w:r>
+        <w:t>expanstion</w:t>
+      </w:r>
+      <w:proofErr w:type="spellEnd"/>
+      <w:r>
+        <w:t xml:space="preserve"> may be to allow for picture based questions so for example we could show users an image of an animal and ask them to select the correct name.</w:t>
       </w:r>
       <w:r>
         <w:t xml:space="preserve"> </w:t>
       </w:r>
-      <w:r>
-        <w:t xml:space="preserve">include the ability for users to add questions to the question pool, vote of their </w:t>
-      </w:r>
-      <w:r>
-        <w:t>favorited</w:t>
-      </w:r>
-      <w:r>
-        <w:t xml:space="preserve"> questions and down vote questions they do not like. </w:t>
-      </w:r>
-      <w:r>
-        <w:t>This gives a great deal of flexibility and customisation for users</w:t>
-      </w:r>
-      <w:r>
-        <w:t xml:space="preserve"> and hopefully ensures that the game is always </w:t>
-      </w:r>
-      <w:r>
-        <w:t>changing,</w:t>
-      </w:r>
-      <w:r>
-        <w:t xml:space="preserve"> and the questions are always fresh. </w:t>
-      </w:r>
-    </w:p>
-    <w:p>
-      <w:r>
-        <w:t xml:space="preserve">Another secondary feature is a global score </w:t>
-      </w:r>
-      <w:r>
-        <w:t>board,</w:t>
-      </w:r>
-      <w:r>
-        <w:t xml:space="preserve"> so users can see how </w:t>
-      </w:r>
-      <w:r>
-        <w:t xml:space="preserve">good at trivia they are compared to every user of Let’s Quiz in the world. There are also push </w:t>
-      </w:r>
-      <w:r>
-        <w:t>notifications,</w:t>
-      </w:r>
-      <w:r>
-        <w:t xml:space="preserve"> so a user will </w:t>
-      </w:r>
-      <w:r>
-        <w:lastRenderedPageBreak/>
-        <w:t xml:space="preserve">know when one of their active games has progressed and it is their turn, this feature is critical to a successful multiplayer </w:t>
-      </w:r>
-      <w:proofErr w:type="gramStart"/>
-      <w:r>
-        <w:t>turn based</w:t>
-      </w:r>
-      <w:proofErr w:type="gramEnd"/>
-      <w:r>
-        <w:t xml:space="preserve"> game so that users do not have to wait too long for their opponent to take their turn. </w:t>
-      </w:r>
-    </w:p>
-    <w:p>
-      <w:r>
-        <w:t>Finally,</w:t>
-      </w:r>
-      <w:r>
-        <w:t xml:space="preserve"> our app is compatible across both android and Apple products and allows for synchronisation with multiple social media platforms. </w:t>
+    </w:p>
+    <w:p>
+      <w:r>
+        <w:t xml:space="preserve">Another area of expansion </w:t>
+      </w:r>
+      <w:r>
+        <w:t>may be in how answers are submitted, on release Let’s Quiz presents users with 4 possible answers and the user must choose the correct one. A possible expansion might be to allow users to write their own answers or lists of answers, in this way we could ask a user to list as many countries starting the with letter C for example.</w:t>
+      </w:r>
+    </w:p>
+    <w:p>
+      <w:r>
+        <w:t xml:space="preserve">For minor tweaks and useability improvements our plan is to roll out an app in the best state possible and then listen to our users requests as to what they feel is important and beneficial and prioritise from there. </w:t>
       </w:r>
     </w:p>
     <w:p>
@@ -284,233 +420,12 @@
         <w:pStyle w:val="Heading2"/>
       </w:pPr>
       <w:r>
-        <w:t xml:space="preserve">How will users interact with </w:t>
-      </w:r>
-      <w:r>
-        <w:t xml:space="preserve">Let’s </w:t>
-      </w:r>
-      <w:proofErr w:type="gramStart"/>
-      <w:r>
-        <w:t>Quiz</w:t>
-      </w:r>
-      <w:proofErr w:type="gramEnd"/>
-    </w:p>
-    <w:p>
-      <w:r>
-        <w:t xml:space="preserve">The application is designed with simplicity in mind. There are only three ways a user can interact with our application, touch buttons and </w:t>
-      </w:r>
-      <w:proofErr w:type="gramStart"/>
-      <w:r>
-        <w:t>drop down</w:t>
-      </w:r>
-      <w:proofErr w:type="gramEnd"/>
-      <w:r>
-        <w:t xml:space="preserve"> menus and keyboard input.</w:t>
-      </w:r>
-    </w:p>
-    <w:p>
-      <w:pPr>
-        <w:pStyle w:val="Heading3"/>
-      </w:pPr>
-      <w:r>
-        <w:t>Touch buttons</w:t>
-      </w:r>
-    </w:p>
-    <w:p>
-      <w:r>
-        <w:t xml:space="preserve">Touch buttons are the simplest form of input and our go </w:t>
-      </w:r>
-      <w:proofErr w:type="gramStart"/>
-      <w:r>
-        <w:t>to choice</w:t>
-      </w:r>
-      <w:proofErr w:type="gramEnd"/>
-      <w:r>
-        <w:t xml:space="preserve"> for how user are expected to navigate our system. It is reasonable to expect user</w:t>
-      </w:r>
-      <w:r>
-        <w:t>s</w:t>
-      </w:r>
-      <w:r>
-        <w:t xml:space="preserve"> to have familiarity with how touch buttons work so we do not have to be concerned with teaching </w:t>
-      </w:r>
-      <w:r>
-        <w:t>them</w:t>
-      </w:r>
-      <w:r>
-        <w:t xml:space="preserve"> how to interact </w:t>
-      </w:r>
-      <w:r>
-        <w:t>and operate touch buttons.</w:t>
-      </w:r>
-      <w:r>
-        <w:t xml:space="preserve"> </w:t>
-      </w:r>
-      <w:r>
-        <w:t>H</w:t>
-      </w:r>
-      <w:r>
-        <w:t xml:space="preserve">aving </w:t>
-      </w:r>
-      <w:r>
-        <w:t>simple buttons</w:t>
-      </w:r>
-      <w:r>
-        <w:t xml:space="preserve"> eliminates any chance of incorrect usage</w:t>
-      </w:r>
-      <w:r>
-        <w:t>, continuing with our design goals of simplicity</w:t>
-      </w:r>
-      <w:r>
-        <w:t>.</w:t>
-      </w:r>
-    </w:p>
-    <w:p>
-      <w:pPr>
-        <w:pStyle w:val="Heading3"/>
-      </w:pPr>
-      <w:r>
-        <w:t>Drop Down Menus</w:t>
-      </w:r>
-    </w:p>
-    <w:p>
-      <w:r>
-        <w:t xml:space="preserve">Where there are more options available to a user then a simple touch button can reasonably handle, like for example </w:t>
-      </w:r>
-      <w:r>
-        <w:t>if</w:t>
-      </w:r>
-      <w:r>
-        <w:t xml:space="preserve"> the user </w:t>
-      </w:r>
-      <w:proofErr w:type="gramStart"/>
-      <w:r>
-        <w:t>has to</w:t>
-      </w:r>
-      <w:proofErr w:type="gramEnd"/>
-      <w:r>
-        <w:t xml:space="preserve"> select a </w:t>
-      </w:r>
-      <w:r>
-        <w:t xml:space="preserve">question category </w:t>
-      </w:r>
-      <w:r>
-        <w:t>we have elected to use drop down menus.</w:t>
-      </w:r>
-    </w:p>
-    <w:p>
-      <w:r>
-        <w:t xml:space="preserve">The advantage of a </w:t>
-      </w:r>
-      <w:proofErr w:type="gramStart"/>
-      <w:r>
-        <w:t>drop down</w:t>
-      </w:r>
-      <w:proofErr w:type="gramEnd"/>
-      <w:r>
-        <w:t xml:space="preserve"> menu is it presents the user with an array of options but limits their potential selections to those that are valid. </w:t>
-      </w:r>
-    </w:p>
-    <w:p>
-      <w:pPr>
-        <w:pStyle w:val="Heading3"/>
-      </w:pPr>
-      <w:r>
-        <w:t>Keyboard input</w:t>
-      </w:r>
-    </w:p>
-    <w:p>
-      <w:r>
-        <w:t xml:space="preserve">Where the app asks the user for input that requires creativity or personalisation for example </w:t>
-      </w:r>
-      <w:r>
-        <w:t>when submitting a question</w:t>
-      </w:r>
-      <w:r>
-        <w:t>,</w:t>
-      </w:r>
-      <w:r>
-        <w:t xml:space="preserve"> </w:t>
-      </w:r>
-      <w:r>
-        <w:t xml:space="preserve">an </w:t>
-      </w:r>
-      <w:proofErr w:type="gramStart"/>
-      <w:r>
-        <w:t>on screen</w:t>
-      </w:r>
-      <w:proofErr w:type="gramEnd"/>
-      <w:r>
-        <w:t xml:space="preserve"> keyboard will present itself in a similar fashion to text messaging.  </w:t>
-      </w:r>
-    </w:p>
-    <w:p>
-      <w:pPr>
-        <w:pStyle w:val="Heading2"/>
-      </w:pPr>
-      <w:r>
-        <w:t>What scope is there for expansion?</w:t>
-      </w:r>
-    </w:p>
-    <w:p>
-      <w:r>
-        <w:t xml:space="preserve">Currently the app is designed to work </w:t>
-      </w:r>
-      <w:r>
-        <w:t xml:space="preserve">with </w:t>
-      </w:r>
-      <w:proofErr w:type="gramStart"/>
-      <w:r>
-        <w:t>text based</w:t>
-      </w:r>
-      <w:proofErr w:type="gramEnd"/>
-      <w:r>
-        <w:t xml:space="preserve"> questions, a future </w:t>
-      </w:r>
-      <w:proofErr w:type="spellStart"/>
-      <w:r>
-        <w:t>expanstion</w:t>
-      </w:r>
-      <w:proofErr w:type="spellEnd"/>
-      <w:r>
-        <w:t xml:space="preserve"> may be to allow for picture based questions so for example we could show users an image of an animal and ask them to select the correct name.</w:t>
-      </w:r>
-      <w:r>
-        <w:t xml:space="preserve"> </w:t>
-      </w:r>
-    </w:p>
-    <w:p>
-      <w:r>
-        <w:t xml:space="preserve">Another area of expansion </w:t>
-      </w:r>
-      <w:r>
-        <w:t>may be in how answers are submitted, on release Let’s Quiz presents users with 4 possible answers and the user must choose the correct one. A possible expansion might be to allow users to write their own answers or lists of answers, in this way we could ask a user to list as many countries starting the with letter C for example.</w:t>
-      </w:r>
-    </w:p>
-    <w:p>
-      <w:r>
-        <w:t xml:space="preserve">For minor tweaks and useability improvements our plan is to roll out an app in the best state possible and then listen to our users requests as to what they feel is important and beneficial and prioritise from there. </w:t>
-      </w:r>
-    </w:p>
-    <w:p>
-      <w:pPr>
-        <w:pStyle w:val="Heading2"/>
-      </w:pPr>
-      <w:r>
         <w:t>Will this be infringing on anyone’s intellectual property or be in breach of copyright law?</w:t>
       </w:r>
     </w:p>
     <w:p>
       <w:r>
-        <w:t xml:space="preserve">No. There are many quiz games in existence and the idea of asking someone a series of questions they </w:t>
-      </w:r>
-      <w:proofErr w:type="gramStart"/>
-      <w:r>
-        <w:t>have to</w:t>
-      </w:r>
-      <w:proofErr w:type="gramEnd"/>
-      <w:r>
-        <w:t xml:space="preserve"> answer in a time limit is not a proprietary idea. </w:t>
+        <w:t xml:space="preserve">No. There are many quiz games in existence and the idea of asking someone a series of questions they have to answer in a time limit is not a proprietary idea. </w:t>
       </w:r>
     </w:p>
     <w:p/>
@@ -694,15 +609,15 @@
           </w:tcPr>
           <w:p>
             <w:r>
-              <w:t xml:space="preserve">At the end of each round the application will save the </w:t>
+              <w:t xml:space="preserve">At the end of each round the application will save the on going game state on </w:t>
             </w:r>
             <w:proofErr w:type="gramStart"/>
             <w:r>
-              <w:t>on going</w:t>
+              <w:t>our sever</w:t>
             </w:r>
             <w:proofErr w:type="gramEnd"/>
             <w:r>
-              <w:t xml:space="preserve"> game state on our sever. This allows for the opponent to login and begin playing the game and maintaining data integrity. Some details that must be saved as part of the ongoing game are, the players name, the players score, what questions were asked and in what order and what round it is up to.</w:t>
+              <w:t>. This allows for the opponent to login and begin playing the game and maintaining data integrity. Some details that must be saved as part of the ongoing game are, the players name, the players score, what questions were asked and in what order and what round it is up to.</w:t>
             </w:r>
           </w:p>
         </w:tc>
@@ -725,15 +640,7 @@
           </w:tcPr>
           <w:p>
             <w:r>
-              <w:t xml:space="preserve">All users and their accumulative scores will be kept in a table which will be the global score </w:t>
-            </w:r>
-            <w:proofErr w:type="gramStart"/>
-            <w:r>
-              <w:t>board</w:t>
-            </w:r>
-            <w:proofErr w:type="gramEnd"/>
-            <w:r>
-              <w:t xml:space="preserve"> so users can see how they rank compared to every other Let’s Quiz user.</w:t>
+              <w:t>All users and their accumulative scores will be kept in a table which will be the global score board so users can see how they rank compared to every other Let’s Quiz user.</w:t>
             </w:r>
           </w:p>
         </w:tc>
@@ -872,25 +779,7 @@
           <w:sz w:val="22"/>
           <w:szCs w:val="22"/>
         </w:rPr>
-        <w:t xml:space="preserve">You will need to give a rundown on what device you intend to develop for and what language and environment you intend to develop your application in. In this section you should also discuss alternative platforms, devices, languages and environments and why you chose that </w:t>
-      </w:r>
-      <w:proofErr w:type="gramStart"/>
-      <w:r>
-        <w:rPr>
-          <w:color w:val="FF0000"/>
-          <w:sz w:val="22"/>
-          <w:szCs w:val="22"/>
-        </w:rPr>
-        <w:t>particular set-up</w:t>
-      </w:r>
-      <w:proofErr w:type="gramEnd"/>
-      <w:r>
-        <w:rPr>
-          <w:color w:val="FF0000"/>
-          <w:sz w:val="22"/>
-          <w:szCs w:val="22"/>
-        </w:rPr>
-        <w:t xml:space="preserve">. </w:t>
+        <w:t xml:space="preserve">You will need to give a rundown on what device you intend to develop for and what language and environment you intend to develop your application in. In this section you should also discuss alternative platforms, devices, languages and environments and why you chose that particular set-up. </w:t>
       </w:r>
     </w:p>
     <w:p>
@@ -1071,75 +960,67 @@
         <w:pStyle w:val="Heading2"/>
       </w:pPr>
       <w:r>
-        <w:t xml:space="preserve">What devices and platforms </w:t>
+        <w:t>What devices and platforms is development planned for?</w:t>
+      </w:r>
+    </w:p>
+    <w:p>
+      <w:r>
+        <w:t xml:space="preserve">Let’s Quiz is planned to be released on Android and IOS, ideally through the Play Store and the App Store. </w:t>
+      </w:r>
+    </w:p>
+    <w:p>
+      <w:pPr>
+        <w:pStyle w:val="Heading2"/>
+      </w:pPr>
+      <w:r>
+        <w:t>What language(s) will be used for development?</w:t>
+      </w:r>
+    </w:p>
+    <w:p>
+      <w:pPr>
+        <w:pStyle w:val="Heading3"/>
+      </w:pPr>
+      <w:r>
+        <w:t>C#</w:t>
+      </w:r>
+    </w:p>
+    <w:p>
+      <w:r>
+        <w:t xml:space="preserve">Our primary language will be </w:t>
+      </w:r>
+      <w:r>
+        <w:t>C#</w:t>
+      </w:r>
+      <w:r>
+        <w:t xml:space="preserve">. </w:t>
+      </w:r>
+      <w:r>
+        <w:t>C#</w:t>
+      </w:r>
+      <w:r>
+        <w:t xml:space="preserve"> is an exceptionally powerful language that is very widely used</w:t>
+      </w:r>
+      <w:r>
+        <w:t xml:space="preserve">, </w:t>
+      </w:r>
+      <w:r>
+        <w:t>particularly</w:t>
+      </w:r>
+      <w:r>
+        <w:t xml:space="preserve"> in game development</w:t>
+      </w:r>
+      <w:r>
+        <w:t xml:space="preserve">. </w:t>
+      </w:r>
+      <w:r>
+        <w:t xml:space="preserve">Our primary reason for choosing C# is everyone in the team has at least </w:t>
       </w:r>
       <w:proofErr w:type="gramStart"/>
       <w:r>
-        <w:t>is</w:t>
+        <w:t>a some</w:t>
       </w:r>
       <w:proofErr w:type="gramEnd"/>
       <w:r>
-        <w:t xml:space="preserve"> development planned for?</w:t>
-      </w:r>
-    </w:p>
-    <w:p>
-      <w:r>
-        <w:t xml:space="preserve">Let’s Quiz is planned to be released on Android and IOS, ideally through the Play Store and the App Store. </w:t>
-      </w:r>
-    </w:p>
-    <w:p>
-      <w:pPr>
-        <w:pStyle w:val="Heading2"/>
-      </w:pPr>
-      <w:r>
-        <w:t>What language(s) will be used for development?</w:t>
-      </w:r>
-    </w:p>
-    <w:p>
-      <w:pPr>
-        <w:pStyle w:val="Heading3"/>
-      </w:pPr>
-      <w:r>
-        <w:t>C#</w:t>
-      </w:r>
-    </w:p>
-    <w:p>
-      <w:r>
-        <w:t xml:space="preserve">Our primary language will be </w:t>
-      </w:r>
-      <w:r>
-        <w:t>C#</w:t>
-      </w:r>
-      <w:r>
-        <w:t xml:space="preserve">. </w:t>
-      </w:r>
-      <w:r>
-        <w:t>C#</w:t>
-      </w:r>
-      <w:r>
-        <w:t xml:space="preserve"> is an exceptionally powerful language that is very widely used</w:t>
-      </w:r>
-      <w:r>
-        <w:t xml:space="preserve">, </w:t>
-      </w:r>
-      <w:r>
-        <w:t>particularly</w:t>
-      </w:r>
-      <w:r>
-        <w:t xml:space="preserve"> in game development</w:t>
-      </w:r>
-      <w:r>
-        <w:t xml:space="preserve">. </w:t>
-      </w:r>
-      <w:r>
-        <w:t xml:space="preserve">Our primary reason for choosing C# is everyone in the team has at least </w:t>
-      </w:r>
-      <w:proofErr w:type="gramStart"/>
-      <w:r>
-        <w:t>a some</w:t>
-      </w:r>
-      <w:proofErr w:type="gramEnd"/>
-      <w:r>
         <w:t xml:space="preserve"> </w:t>
       </w:r>
       <w:r>
@@ -1149,15 +1030,7 @@
         <w:t xml:space="preserve"> with it and it is Unity 3d’s preferred language. </w:t>
       </w:r>
       <w:r>
-        <w:t xml:space="preserve">For that </w:t>
-      </w:r>
-      <w:proofErr w:type="gramStart"/>
-      <w:r>
-        <w:t>reason</w:t>
-      </w:r>
-      <w:proofErr w:type="gramEnd"/>
-      <w:r>
-        <w:t xml:space="preserve"> there is plenty of support available should we require it</w:t>
+        <w:t>For that reason there is plenty of support available should we require it</w:t>
       </w:r>
       <w:r>
         <w:t>.</w:t>
@@ -1235,15 +1108,7 @@
         <w:t xml:space="preserve"> online server </w:t>
       </w:r>
       <w:r>
-        <w:t xml:space="preserve">and SQL databases. Not all members of the team are familiar with </w:t>
-      </w:r>
-      <w:proofErr w:type="gramStart"/>
-      <w:r>
-        <w:t>PHP</w:t>
-      </w:r>
-      <w:proofErr w:type="gramEnd"/>
-      <w:r>
-        <w:t xml:space="preserve"> so this will provide an excellent opportunity to learn. </w:t>
+        <w:t xml:space="preserve">and SQL databases. Not all members of the team are familiar with PHP so this will provide an excellent opportunity to learn. </w:t>
       </w:r>
     </w:p>
     <w:p>
@@ -1309,13 +1174,8 @@
       <w:r>
         <w:t xml:space="preserve">multiplatform </w:t>
       </w:r>
-      <w:proofErr w:type="gramStart"/>
-      <w:r>
-        <w:t>development</w:t>
-      </w:r>
-      <w:proofErr w:type="gramEnd"/>
-      <w:r>
-        <w:t xml:space="preserve"> so we will not have to design the application twice for Android and IOS</w:t>
+      <w:r>
+        <w:t>development so we will not have to design the application twice for Android and IOS</w:t>
       </w:r>
       <w:r>
         <w:t xml:space="preserve">. Unity is a very popular game development tool meaning there is plenty of support, documentation and tutorials should we need them. </w:t>
@@ -1361,11 +1221,21 @@
       <w:r>
         <w:br/>
       </w:r>
-      <w:fldSimple w:instr=" TITLE  \* MERGEFORMAT ">
-        <w:r>
-          <w:t>Use-Case: Start the application</w:t>
-        </w:r>
-      </w:fldSimple>
+      <w:r>
+        <w:fldChar w:fldCharType="begin"/>
+      </w:r>
+      <w:r>
+        <w:instrText xml:space="preserve"> TITLE  \* MERGEFORMAT </w:instrText>
+      </w:r>
+      <w:r>
+        <w:fldChar w:fldCharType="separate"/>
+      </w:r>
+      <w:r>
+        <w:t>Use-Case: Start the application</w:t>
+      </w:r>
+      <w:r>
+        <w:fldChar w:fldCharType="end"/>
+      </w:r>
       <w:r>
         <w:t xml:space="preserve"> Scope: End Goal</w:t>
       </w:r>
@@ -1381,8 +1251,8 @@
         </w:numPr>
         <w:spacing w:before="120" w:after="60" w:line="240" w:lineRule="atLeast"/>
       </w:pPr>
-      <w:bookmarkStart w:id="1" w:name="_Toc436203377"/>
-      <w:bookmarkStart w:id="2" w:name="_Toc452813577"/>
+      <w:bookmarkStart w:id="0" w:name="_Toc436203377"/>
+      <w:bookmarkStart w:id="1" w:name="_Toc452813577"/>
       <w:r>
         <w:t>Brief Description</w:t>
       </w:r>
@@ -1531,8 +1401,8 @@
         <w:t xml:space="preserve"> the app can automatically log the user in or if there is not the app can ask the user to log in for the first time</w:t>
       </w:r>
     </w:p>
+    <w:bookmarkEnd w:id="0"/>
     <w:bookmarkEnd w:id="1"/>
-    <w:bookmarkEnd w:id="2"/>
     <w:p>
       <w:pPr>
         <w:pStyle w:val="Heading1"/>
@@ -1644,18 +1514,18 @@
         </w:numPr>
         <w:spacing w:before="120" w:after="60" w:line="240" w:lineRule="atLeast"/>
       </w:pPr>
-      <w:bookmarkStart w:id="3" w:name="_Toc447960005"/>
-      <w:bookmarkStart w:id="4" w:name="_Toc452813581"/>
-      <w:bookmarkStart w:id="5" w:name="_Toc512930909"/>
-      <w:bookmarkStart w:id="6" w:name="_Toc20715758"/>
-      <w:bookmarkStart w:id="7" w:name="_Toc436203381"/>
+      <w:bookmarkStart w:id="2" w:name="_Toc447960005"/>
+      <w:bookmarkStart w:id="3" w:name="_Toc452813581"/>
+      <w:bookmarkStart w:id="4" w:name="_Toc512930909"/>
+      <w:bookmarkStart w:id="5" w:name="_Toc20715758"/>
+      <w:bookmarkStart w:id="6" w:name="_Toc436203381"/>
       <w:r>
         <w:t xml:space="preserve">Stakeholders </w:t>
       </w:r>
+      <w:bookmarkEnd w:id="2"/>
       <w:bookmarkEnd w:id="3"/>
       <w:bookmarkEnd w:id="4"/>
       <w:bookmarkEnd w:id="5"/>
-      <w:bookmarkEnd w:id="6"/>
     </w:p>
     <w:p>
       <w:pPr>
@@ -1781,11 +1651,11 @@
       <w:r>
         <w:t>None</w:t>
       </w:r>
-      <w:bookmarkStart w:id="8" w:name="_Toc436203408"/>
-      <w:bookmarkStart w:id="9" w:name="_Toc452813602"/>
-      <w:bookmarkStart w:id="10" w:name="_Toc512930919"/>
-      <w:bookmarkStart w:id="11" w:name="_Toc20715765"/>
-      <w:bookmarkEnd w:id="7"/>
+      <w:bookmarkStart w:id="7" w:name="_Toc436203408"/>
+      <w:bookmarkStart w:id="8" w:name="_Toc452813602"/>
+      <w:bookmarkStart w:id="9" w:name="_Toc512930919"/>
+      <w:bookmarkStart w:id="10" w:name="_Toc20715765"/>
+      <w:bookmarkEnd w:id="6"/>
     </w:p>
     <w:p>
       <w:pPr>
@@ -1930,15 +1800,7 @@
         <w:t>he</w:t>
       </w:r>
       <w:r>
-        <w:t xml:space="preserve"> application will safely </w:t>
-      </w:r>
-      <w:proofErr w:type="gramStart"/>
-      <w:r>
-        <w:t>terminate</w:t>
-      </w:r>
-      <w:proofErr w:type="gramEnd"/>
-      <w:r>
-        <w:t xml:space="preserve"> and the user can restart it.</w:t>
+        <w:t xml:space="preserve"> application will safely terminate and the user can restart it.</w:t>
       </w:r>
     </w:p>
     <w:p>
@@ -1977,10 +1839,10 @@
         <w:pStyle w:val="BodyText"/>
       </w:pPr>
     </w:p>
+    <w:bookmarkEnd w:id="7"/>
     <w:bookmarkEnd w:id="8"/>
     <w:bookmarkEnd w:id="9"/>
     <w:bookmarkEnd w:id="10"/>
-    <w:bookmarkEnd w:id="11"/>
     <w:p>
       <w:pPr>
         <w:pStyle w:val="Heading1"/>
@@ -2249,10 +2111,7 @@
               </w:numPr>
             </w:pPr>
             <w:r>
-              <w:t>T</w:t>
-            </w:r>
-            <w:r>
-              <w:t xml:space="preserve">he application creates a </w:t>
+              <w:t xml:space="preserve">The application creates a </w:t>
             </w:r>
             <w:proofErr w:type="spellStart"/>
             <w:r>
@@ -2308,10 +2167,7 @@
         <w:ind w:left="720" w:hanging="720"/>
       </w:pPr>
       <w:r>
-        <w:t>9.</w:t>
-      </w:r>
-      <w:r>
-        <w:t>1</w:t>
+        <w:t>9.1</w:t>
       </w:r>
       <w:r>
         <w:tab/>
@@ -2328,16 +2184,7 @@
     </w:p>
     <w:p>
       <w:r>
-        <w:t xml:space="preserve">If at step </w:t>
-      </w:r>
-      <w:r>
-        <w:t>3</w:t>
-      </w:r>
-      <w:r>
-        <w:t xml:space="preserve"> of the normal flow </w:t>
-      </w:r>
-      <w:r>
-        <w:t xml:space="preserve">the application already has a </w:t>
+        <w:t xml:space="preserve">If at step 3 of the normal flow the application already has a </w:t>
       </w:r>
       <w:proofErr w:type="spellStart"/>
       <w:r>
@@ -2408,10 +2255,7 @@
           </w:tcPr>
           <w:p>
             <w:r>
-              <w:t xml:space="preserve">3.1 </w:t>
-            </w:r>
-            <w:r>
-              <w:t xml:space="preserve">Device checks local data for existing </w:t>
+              <w:t xml:space="preserve">3.1 Device checks local data for existing </w:t>
             </w:r>
             <w:proofErr w:type="spellStart"/>
             <w:r>
@@ -2442,7 +2286,6 @@
             <w:pPr>
               <w:spacing w:after="160" w:line="259" w:lineRule="auto"/>
             </w:pPr>
-            <w:proofErr w:type="gramStart"/>
             <w:r>
               <w:t>3.3</w:t>
             </w:r>
@@ -2450,11 +2293,7 @@
               <w:t xml:space="preserve">  </w:t>
             </w:r>
             <w:r>
-              <w:t>A</w:t>
-            </w:r>
-            <w:proofErr w:type="gramEnd"/>
-            <w:r>
-              <w:t xml:space="preserve"> greeting message will pop display so the user knows they are logged in</w:t>
+              <w:t>A greeting message will pop display so the user knows they are logged in</w:t>
             </w:r>
             <w:r>
               <w:br/>
@@ -2499,24 +2338,12 @@
         <w:t>2</w:t>
       </w:r>
       <w:r>
-        <w:t xml:space="preserve">: </w:t>
-      </w:r>
-      <w:r>
-        <w:t>The user chooses to ‘skip’ login</w:t>
-      </w:r>
-    </w:p>
-    <w:p>
-      <w:r>
-        <w:t xml:space="preserve">If at step </w:t>
-      </w:r>
-      <w:r>
-        <w:t>4</w:t>
-      </w:r>
-      <w:r>
-        <w:t xml:space="preserve"> of the normal flow the </w:t>
-      </w:r>
-      <w:r>
-        <w:t>user presses skip instead of choosing a login option</w:t>
+        <w:t>: The user chooses to ‘skip’ login</w:t>
+      </w:r>
+    </w:p>
+    <w:p>
+      <w:r>
+        <w:t>If at step 4 of the normal flow the user presses skip instead of choosing a login option</w:t>
       </w:r>
     </w:p>
     <w:tbl>
@@ -2589,16 +2416,11 @@
             <w:pPr>
               <w:spacing w:after="160" w:line="259" w:lineRule="auto"/>
             </w:pPr>
-            <w:proofErr w:type="gramStart"/>
             <w:r>
               <w:t>3.2</w:t>
             </w:r>
             <w:r>
-              <w:t xml:space="preserve">  An</w:t>
-            </w:r>
-            <w:proofErr w:type="gramEnd"/>
-            <w:r>
-              <w:t xml:space="preserve"> error message will pop up to inform the user of the problem</w:t>
+              <w:t xml:space="preserve">  An error message will pop up to inform the user of the problem</w:t>
             </w:r>
             <w:r>
               <w:br/>
@@ -2648,15 +2470,7 @@
         <w:t>3</w:t>
       </w:r>
       <w:r>
-        <w:t xml:space="preserve">: There is no internet </w:t>
-      </w:r>
-      <w:proofErr w:type="gramStart"/>
-      <w:r>
-        <w:t>connection</w:t>
-      </w:r>
-      <w:proofErr w:type="gramEnd"/>
-      <w:r>
-        <w:t xml:space="preserve"> or the server</w:t>
+        <w:t>: There is no internet connection or the server</w:t>
       </w:r>
       <w:r>
         <w:t>/social media account</w:t>
@@ -2753,7 +2567,6 @@
             <w:pPr>
               <w:spacing w:after="160" w:line="259" w:lineRule="auto"/>
             </w:pPr>
-            <w:proofErr w:type="gramStart"/>
             <w:r>
               <w:t>6.2</w:t>
             </w:r>
@@ -2761,11 +2574,7 @@
               <w:t xml:space="preserve">  </w:t>
             </w:r>
             <w:r>
-              <w:t>An</w:t>
-            </w:r>
-            <w:proofErr w:type="gramEnd"/>
-            <w:r>
-              <w:t xml:space="preserve"> error message will pop up to inform the user of the problem</w:t>
+              <w:t>An error message will pop up to inform the user of the problem</w:t>
             </w:r>
             <w:r>
               <w:br/>
@@ -3009,22 +2818,12 @@
         <w:t>1</w:t>
       </w:r>
       <w:r>
-        <w:t>.</w:t>
-      </w:r>
-      <w:r>
-        <w:t>7</w:t>
-      </w:r>
-      <w:r>
-        <w:tab/>
-      </w:r>
-      <w:r>
-        <w:t xml:space="preserve">The verification is </w:t>
-      </w:r>
-      <w:proofErr w:type="gramStart"/>
-      <w:r>
-        <w:t>successful</w:t>
-      </w:r>
-      <w:proofErr w:type="gramEnd"/>
+        <w:t>.7</w:t>
+      </w:r>
+      <w:r>
+        <w:tab/>
+        <w:t>The verification is successful</w:t>
+      </w:r>
       <w:r>
         <w:t xml:space="preserve"> and the application creates a </w:t>
       </w:r>
@@ -3049,10 +2848,7 @@
         <w:t>1</w:t>
       </w:r>
       <w:r>
-        <w:t>.</w:t>
-      </w:r>
-      <w:r>
-        <w:t xml:space="preserve">8 </w:t>
+        <w:t xml:space="preserve">.8 </w:t>
       </w:r>
       <w:r>
         <w:tab/>
@@ -3061,10 +2857,7 @@
         <w:t>The</w:t>
       </w:r>
       <w:r>
-        <w:t xml:space="preserve"> application </w:t>
-      </w:r>
-      <w:r>
-        <w:t>loads the Main Menu Scene</w:t>
+        <w:t xml:space="preserve"> application loads the Main Menu Scene</w:t>
       </w:r>
     </w:p>
     <w:p>
@@ -3102,13 +2895,7 @@
         <w:pStyle w:val="IndentNormal"/>
       </w:pPr>
       <w:r>
-        <w:t>10.</w:t>
-      </w:r>
-      <w:r>
-        <w:t>2</w:t>
-      </w:r>
-      <w:r>
-        <w:t>.1</w:t>
+        <w:t>10.2.1</w:t>
       </w:r>
       <w:r>
         <w:tab/>
@@ -3128,13 +2915,7 @@
         <w:pStyle w:val="IndentNormal"/>
       </w:pPr>
       <w:r>
-        <w:t>10.</w:t>
-      </w:r>
-      <w:r>
-        <w:t>2</w:t>
-      </w:r>
-      <w:r>
-        <w:t>.2</w:t>
+        <w:t>10.2.2</w:t>
       </w:r>
       <w:r>
         <w:tab/>
@@ -3156,13 +2937,7 @@
         <w:pStyle w:val="IndentNormal"/>
       </w:pPr>
       <w:r>
-        <w:t>10.</w:t>
-      </w:r>
-      <w:r>
-        <w:t>2</w:t>
-      </w:r>
-      <w:r>
-        <w:t>.3</w:t>
+        <w:t>10.2.3</w:t>
       </w:r>
       <w:r>
         <w:tab/>
@@ -3181,13 +2956,7 @@
         <w:pStyle w:val="IndentNormal"/>
       </w:pPr>
       <w:r>
-        <w:t>10.</w:t>
-      </w:r>
-      <w:r>
-        <w:t>2</w:t>
-      </w:r>
-      <w:r>
-        <w:t>.4</w:t>
+        <w:t>10.2.4</w:t>
       </w:r>
       <w:r>
         <w:tab/>
@@ -3219,15 +2988,7 @@
       </w:r>
       <w:r>
         <w:tab/>
-        <w:t xml:space="preserve">A personalised greeting message is displayed to the </w:t>
-      </w:r>
-      <w:proofErr w:type="gramStart"/>
-      <w:r>
-        <w:t>user</w:t>
-      </w:r>
-      <w:proofErr w:type="gramEnd"/>
-      <w:r>
-        <w:t xml:space="preserve"> so they know they have been logged in</w:t>
+        <w:t>A personalised greeting message is displayed to the user so they know they have been logged in</w:t>
       </w:r>
     </w:p>
     <w:p>
@@ -3273,13 +3034,7 @@
         <w:pStyle w:val="IndentNormal"/>
       </w:pPr>
       <w:r>
-        <w:t>10.</w:t>
-      </w:r>
-      <w:r>
-        <w:t>3</w:t>
-      </w:r>
-      <w:r>
-        <w:t>.1</w:t>
+        <w:t>10.3.1</w:t>
       </w:r>
       <w:r>
         <w:tab/>
@@ -3299,13 +3054,7 @@
         <w:pStyle w:val="IndentNormal"/>
       </w:pPr>
       <w:r>
-        <w:t>10.</w:t>
-      </w:r>
-      <w:r>
-        <w:t>3</w:t>
-      </w:r>
-      <w:r>
-        <w:t>.2</w:t>
+        <w:t>10.3.2</w:t>
       </w:r>
       <w:r>
         <w:tab/>
@@ -3325,13 +3074,7 @@
         <w:pStyle w:val="IndentNormal"/>
       </w:pPr>
       <w:r>
-        <w:t>10.</w:t>
-      </w:r>
-      <w:r>
-        <w:t>3</w:t>
-      </w:r>
-      <w:r>
-        <w:t>.3</w:t>
+        <w:t>10.3.3</w:t>
       </w:r>
       <w:r>
         <w:tab/>
@@ -3354,13 +3097,7 @@
         <w:pStyle w:val="IndentNormal"/>
       </w:pPr>
       <w:r>
-        <w:t>10.</w:t>
-      </w:r>
-      <w:r>
-        <w:t>3</w:t>
-      </w:r>
-      <w:r>
-        <w:t>.4</w:t>
+        <w:t>10.3.4</w:t>
       </w:r>
       <w:r>
         <w:tab/>
@@ -3450,71 +3187,173 @@
         <w:ind w:left="720" w:hanging="720"/>
       </w:pPr>
       <w:r>
-        <w:t>10.</w:t>
-      </w:r>
-      <w:r>
-        <w:t>4</w:t>
-      </w:r>
-      <w:r>
-        <w:tab/>
-      </w:r>
-      <w:r>
-        <w:t xml:space="preserve">The server or social media platform is </w:t>
-      </w:r>
-      <w:proofErr w:type="gramStart"/>
-      <w:r>
-        <w:t>unavailable</w:t>
-      </w:r>
-      <w:proofErr w:type="gramEnd"/>
+        <w:t>10.4</w:t>
+      </w:r>
+      <w:r>
+        <w:tab/>
+        <w:t xml:space="preserve">The server or social media platform is unavailable or verification otherwise fails </w:t>
+      </w:r>
+    </w:p>
+    <w:p>
+      <w:pPr>
+        <w:pStyle w:val="IndentNormal"/>
+      </w:pPr>
+      <w:r>
+        <w:t>10.4.1</w:t>
+      </w:r>
+      <w:r>
+        <w:tab/>
+      </w:r>
+      <w:r>
+        <w:t xml:space="preserve">The application opens the </w:t>
+      </w:r>
+      <w:r>
+        <w:t>Login Scene</w:t>
+      </w:r>
+      <w:r>
+        <w:t xml:space="preserve"> </w:t>
+      </w:r>
+    </w:p>
+    <w:p>
+      <w:pPr>
+        <w:pStyle w:val="IndentNormal"/>
+      </w:pPr>
+      <w:r>
+        <w:t>10.4.2</w:t>
+      </w:r>
+      <w:r>
+        <w:tab/>
+        <w:t xml:space="preserve">Application checks local data for </w:t>
+      </w:r>
+      <w:proofErr w:type="spellStart"/>
+      <w:r>
+        <w:t>userID</w:t>
+      </w:r>
+      <w:proofErr w:type="spellEnd"/>
+      <w:r>
+        <w:t xml:space="preserve">  </w:t>
+      </w:r>
+    </w:p>
+    <w:p>
+      <w:pPr>
+        <w:pStyle w:val="IndentNormal"/>
+      </w:pPr>
+      <w:r>
+        <w:t>10.4.3</w:t>
+      </w:r>
+      <w:r>
+        <w:tab/>
+        <w:t xml:space="preserve">No </w:t>
+      </w:r>
+      <w:proofErr w:type="spellStart"/>
+      <w:r>
+        <w:t>userID</w:t>
+      </w:r>
+      <w:proofErr w:type="spellEnd"/>
+      <w:r>
+        <w:t xml:space="preserve"> is found</w:t>
+      </w:r>
+      <w:r>
+        <w:t xml:space="preserve"> </w:t>
+      </w:r>
+    </w:p>
+    <w:p>
+      <w:pPr>
+        <w:pStyle w:val="IndentNormal"/>
+      </w:pPr>
+      <w:r>
+        <w:t>10.4.4</w:t>
+      </w:r>
+      <w:r>
+        <w:tab/>
+        <w:t>The user is given a choice of ways to login to Let’s Quiz</w:t>
+      </w:r>
+    </w:p>
+    <w:p>
+      <w:pPr>
+        <w:pStyle w:val="IndentNormal"/>
+      </w:pPr>
+      <w:r>
+        <w:t>10.4.5</w:t>
+      </w:r>
+      <w:r>
+        <w:tab/>
+        <w:t>The user selects either Facebook, Google Play or Create a Profile</w:t>
+      </w:r>
+    </w:p>
+    <w:p>
+      <w:pPr>
+        <w:pStyle w:val="IndentNormal"/>
+        <w:ind w:left="1440" w:hanging="720"/>
+      </w:pPr>
+      <w:r>
+        <w:t>10.4.6</w:t>
+      </w:r>
+      <w:r>
+        <w:tab/>
+      </w:r>
+      <w:r>
+        <w:t>The</w:t>
+      </w:r>
+      <w:r>
+        <w:t xml:space="preserve"> application verifies the user details with either the Let’s Quiz server or the social media platform</w:t>
+      </w:r>
+    </w:p>
+    <w:p>
+      <w:pPr>
+        <w:pStyle w:val="IndentNormal"/>
+        <w:ind w:left="1440" w:hanging="720"/>
+      </w:pPr>
+      <w:r>
+        <w:t>10.4.7</w:t>
+      </w:r>
+      <w:r>
+        <w:tab/>
+        <w:t xml:space="preserve">the server or social media platform is </w:t>
+      </w:r>
+      <w:r>
+        <w:t>unavailable,</w:t>
+      </w:r>
       <w:r>
         <w:t xml:space="preserve"> or verification otherwise fails</w:t>
       </w:r>
-      <w:r>
-        <w:t xml:space="preserve"> </w:t>
-      </w:r>
-    </w:p>
-    <w:p>
-      <w:pPr>
-        <w:pStyle w:val="IndentNormal"/>
-      </w:pPr>
-      <w:r>
-        <w:t>10.</w:t>
-      </w:r>
-      <w:r>
-        <w:t>4</w:t>
-      </w:r>
-      <w:r>
-        <w:t>.1</w:t>
-      </w:r>
-      <w:r>
-        <w:tab/>
-      </w:r>
-      <w:r>
-        <w:t xml:space="preserve">The application opens the </w:t>
-      </w:r>
-      <w:r>
-        <w:t>Login Scene</w:t>
-      </w:r>
-      <w:r>
-        <w:t xml:space="preserve"> </w:t>
-      </w:r>
-    </w:p>
-    <w:p>
-      <w:pPr>
-        <w:pStyle w:val="IndentNormal"/>
-      </w:pPr>
-      <w:r>
-        <w:t>10.</w:t>
-      </w:r>
-      <w:r>
-        <w:t>4</w:t>
-      </w:r>
-      <w:r>
-        <w:t>.2</w:t>
-      </w:r>
-      <w:r>
-        <w:tab/>
-        <w:t xml:space="preserve">Application checks local data for </w:t>
+    </w:p>
+    <w:p>
+      <w:pPr>
+        <w:pStyle w:val="IndentNormal"/>
+        <w:ind w:left="1440" w:hanging="720"/>
+      </w:pPr>
+      <w:r>
+        <w:t xml:space="preserve">10.4.8 </w:t>
+      </w:r>
+      <w:r>
+        <w:tab/>
+        <w:t>The pop up message is displayed to the user saying what has happened</w:t>
+      </w:r>
+    </w:p>
+    <w:p>
+      <w:pPr>
+        <w:pStyle w:val="IndentNormal"/>
+      </w:pPr>
+      <w:r>
+        <w:lastRenderedPageBreak/>
+        <w:t xml:space="preserve">10.4.9 </w:t>
+      </w:r>
+      <w:r>
+        <w:tab/>
+        <w:t xml:space="preserve">The user name is set to ‘Guest’ </w:t>
+      </w:r>
+    </w:p>
+    <w:p>
+      <w:pPr>
+        <w:pStyle w:val="IndentNormal"/>
+      </w:pPr>
+      <w:r>
+        <w:t>10.4.10</w:t>
+      </w:r>
+      <w:r>
+        <w:tab/>
+        <w:t xml:space="preserve">No </w:t>
       </w:r>
       <w:proofErr w:type="spellStart"/>
       <w:r>
@@ -3522,189 +3361,6 @@
       </w:r>
       <w:proofErr w:type="spellEnd"/>
       <w:r>
-        <w:t xml:space="preserve">  </w:t>
-      </w:r>
-    </w:p>
-    <w:p>
-      <w:pPr>
-        <w:pStyle w:val="IndentNormal"/>
-      </w:pPr>
-      <w:r>
-        <w:t>10.</w:t>
-      </w:r>
-      <w:r>
-        <w:t>4</w:t>
-      </w:r>
-      <w:r>
-        <w:t>.3</w:t>
-      </w:r>
-      <w:r>
-        <w:tab/>
-        <w:t xml:space="preserve">No </w:t>
-      </w:r>
-      <w:proofErr w:type="spellStart"/>
-      <w:r>
-        <w:t>userID</w:t>
-      </w:r>
-      <w:proofErr w:type="spellEnd"/>
-      <w:r>
-        <w:t xml:space="preserve"> is found</w:t>
-      </w:r>
-      <w:r>
-        <w:t xml:space="preserve"> </w:t>
-      </w:r>
-    </w:p>
-    <w:p>
-      <w:pPr>
-        <w:pStyle w:val="IndentNormal"/>
-      </w:pPr>
-      <w:r>
-        <w:t>10.</w:t>
-      </w:r>
-      <w:r>
-        <w:t>4</w:t>
-      </w:r>
-      <w:r>
-        <w:t>.4</w:t>
-      </w:r>
-      <w:r>
-        <w:tab/>
-        <w:t>The user is given a choice of ways to login to Let’s Quiz</w:t>
-      </w:r>
-    </w:p>
-    <w:p>
-      <w:pPr>
-        <w:pStyle w:val="IndentNormal"/>
-      </w:pPr>
-      <w:r>
-        <w:t>10.</w:t>
-      </w:r>
-      <w:r>
-        <w:t>4</w:t>
-      </w:r>
-      <w:r>
-        <w:t>.5</w:t>
-      </w:r>
-      <w:r>
-        <w:tab/>
-        <w:t>The user selects either Facebook, Google Play or Create a Profile</w:t>
-      </w:r>
-    </w:p>
-    <w:p>
-      <w:pPr>
-        <w:pStyle w:val="IndentNormal"/>
-        <w:ind w:left="1440" w:hanging="720"/>
-      </w:pPr>
-      <w:r>
-        <w:t>10.</w:t>
-      </w:r>
-      <w:r>
-        <w:t>4</w:t>
-      </w:r>
-      <w:r>
-        <w:t>.6</w:t>
-      </w:r>
-      <w:r>
-        <w:tab/>
-      </w:r>
-      <w:r>
-        <w:t>The</w:t>
-      </w:r>
-      <w:r>
-        <w:t xml:space="preserve"> application verifies the user details with either the Let’s Quiz server or the social media platform</w:t>
-      </w:r>
-    </w:p>
-    <w:p>
-      <w:pPr>
-        <w:pStyle w:val="IndentNormal"/>
-        <w:ind w:left="1440" w:hanging="720"/>
-      </w:pPr>
-      <w:r>
-        <w:t>10.4.7</w:t>
-      </w:r>
-      <w:r>
-        <w:tab/>
-        <w:t xml:space="preserve">the server or social media platform is </w:t>
-      </w:r>
-      <w:r>
-        <w:t>unavailable,</w:t>
-      </w:r>
-      <w:r>
-        <w:t xml:space="preserve"> or verification otherwise fails</w:t>
-      </w:r>
-    </w:p>
-    <w:p>
-      <w:pPr>
-        <w:pStyle w:val="IndentNormal"/>
-        <w:ind w:left="1440" w:hanging="720"/>
-      </w:pPr>
-      <w:r>
-        <w:t xml:space="preserve">10.4.8 </w:t>
-      </w:r>
-      <w:r>
-        <w:tab/>
-        <w:t xml:space="preserve">The </w:t>
-      </w:r>
-      <w:proofErr w:type="gramStart"/>
-      <w:r>
-        <w:t>pop up</w:t>
-      </w:r>
-      <w:proofErr w:type="gramEnd"/>
-      <w:r>
-        <w:t xml:space="preserve"> message is displayed to the user saying what has happened</w:t>
-      </w:r>
-    </w:p>
-    <w:p>
-      <w:pPr>
-        <w:pStyle w:val="IndentNormal"/>
-      </w:pPr>
-      <w:r>
-        <w:lastRenderedPageBreak/>
-        <w:t>10.</w:t>
-      </w:r>
-      <w:r>
-        <w:t>4</w:t>
-      </w:r>
-      <w:r>
-        <w:t>.</w:t>
-      </w:r>
-      <w:r>
-        <w:t>9</w:t>
-      </w:r>
-      <w:r>
-        <w:t xml:space="preserve"> </w:t>
-      </w:r>
-      <w:r>
-        <w:tab/>
-        <w:t xml:space="preserve">The user name is set to ‘Guest’ </w:t>
-      </w:r>
-    </w:p>
-    <w:p>
-      <w:pPr>
-        <w:pStyle w:val="IndentNormal"/>
-      </w:pPr>
-      <w:r>
-        <w:t>10.</w:t>
-      </w:r>
-      <w:r>
-        <w:t>4</w:t>
-      </w:r>
-      <w:r>
-        <w:t>.</w:t>
-      </w:r>
-      <w:r>
-        <w:t>10</w:t>
-      </w:r>
-      <w:r>
-        <w:tab/>
-        <w:t xml:space="preserve">No </w:t>
-      </w:r>
-      <w:proofErr w:type="spellStart"/>
-      <w:r>
-        <w:t>userID</w:t>
-      </w:r>
-      <w:proofErr w:type="spellEnd"/>
-      <w:r>
         <w:t xml:space="preserve"> is created</w:t>
       </w:r>
     </w:p>
@@ -3713,16 +3369,7 @@
         <w:pStyle w:val="IndentNormal"/>
       </w:pPr>
       <w:r>
-        <w:t>10.</w:t>
-      </w:r>
-      <w:r>
-        <w:t>4</w:t>
-      </w:r>
-      <w:r>
-        <w:t>.</w:t>
-      </w:r>
-      <w:r>
-        <w:t>11</w:t>
+        <w:t>10.4.11</w:t>
       </w:r>
       <w:r>
         <w:tab/>
@@ -3777,21 +3424,1983 @@
     <w:p>
       <w:pPr>
         <w:pStyle w:val="IndentNormal"/>
+      </w:pPr>
+      <w:r>
+        <w:t xml:space="preserve">To connect to the online server </w:t>
+      </w:r>
+      <w:r>
+        <w:t xml:space="preserve">or social media account </w:t>
+      </w:r>
+      <w:r>
+        <w:t xml:space="preserve">the application requires an active internet connection. </w:t>
+      </w:r>
+    </w:p>
+    <w:p>
+      <w:r>
+        <w:br w:type="page"/>
+      </w:r>
+    </w:p>
+    <w:p>
+      <w:pPr>
+        <w:pStyle w:val="Title"/>
+      </w:pPr>
+      <w:r>
+        <w:lastRenderedPageBreak/>
+        <w:t>Let’s Quiz</w:t>
+      </w:r>
+    </w:p>
+    <w:p>
+      <w:pPr>
+        <w:pStyle w:val="Title"/>
+      </w:pPr>
+      <w:r>
+        <w:fldChar w:fldCharType="begin"/>
+      </w:r>
+      <w:r>
+        <w:instrText xml:space="preserve"> TITLE  \* MERGEFORMAT </w:instrText>
+      </w:r>
+      <w:r>
+        <w:fldChar w:fldCharType="separate"/>
+      </w:r>
+      <w:r>
+        <w:t xml:space="preserve">Use-Case: </w:t>
+      </w:r>
+      <w:r>
+        <w:fldChar w:fldCharType="end"/>
+      </w:r>
+      <w:r>
+        <w:t>Start New Game: End Goal</w:t>
+      </w:r>
+    </w:p>
+    <w:p>
+      <w:pPr>
+        <w:pStyle w:val="Heading1"/>
+        <w:keepLines w:val="0"/>
+        <w:widowControl w:val="0"/>
+        <w:numPr>
+          <w:ilvl w:val="0"/>
+          <w:numId w:val="9"/>
+        </w:numPr>
+        <w:spacing w:before="120" w:after="60" w:line="240" w:lineRule="atLeast"/>
+      </w:pPr>
+      <w:r>
+        <w:t>Brief Description</w:t>
+      </w:r>
+    </w:p>
+    <w:p>
+      <w:pPr>
+        <w:pStyle w:val="Heading2"/>
+        <w:keepLines w:val="0"/>
+        <w:widowControl w:val="0"/>
+        <w:numPr>
+          <w:ilvl w:val="1"/>
+          <w:numId w:val="0"/>
+        </w:numPr>
+        <w:spacing w:before="120" w:after="60" w:line="240" w:lineRule="atLeast"/>
+        <w:ind w:left="720" w:hanging="720"/>
+      </w:pPr>
+      <w:r>
+        <w:t>1.1</w:t>
+      </w:r>
+      <w:r>
+        <w:tab/>
+        <w:t>User end goal story:</w:t>
+      </w:r>
+    </w:p>
+    <w:p>
+      <w:pPr>
+        <w:pStyle w:val="IndentNormal"/>
+      </w:pPr>
+      <w:r>
+        <w:t>When the user</w:t>
+      </w:r>
+    </w:p>
+    <w:p>
+      <w:pPr>
+        <w:pStyle w:val="IndentNormal"/>
+      </w:pPr>
+      <w:r>
+        <w:t>Wants to start a new game</w:t>
+      </w:r>
+    </w:p>
+    <w:p>
+      <w:pPr>
+        <w:pStyle w:val="IndentNormal"/>
+      </w:pPr>
+      <w:r>
+        <w:t>They press the ‘start new game’ button in the Pregame Scene</w:t>
+      </w:r>
+    </w:p>
+    <w:p>
+      <w:pPr>
+        <w:pStyle w:val="IndentNormal"/>
+      </w:pPr>
+      <w:r>
+        <w:t xml:space="preserve">So that the application will start a new game or join an existing game without an opponent </w:t>
+      </w:r>
+    </w:p>
+    <w:p>
+      <w:pPr>
+        <w:pStyle w:val="Heading2"/>
+        <w:keepLines w:val="0"/>
+        <w:widowControl w:val="0"/>
+        <w:numPr>
+          <w:ilvl w:val="1"/>
+          <w:numId w:val="0"/>
+        </w:numPr>
+        <w:spacing w:before="120" w:after="60" w:line="240" w:lineRule="atLeast"/>
+        <w:ind w:left="720" w:hanging="720"/>
+      </w:pPr>
+      <w:r>
+        <w:t>1.2</w:t>
+      </w:r>
+      <w:r>
+        <w:tab/>
+        <w:t>Event-response story</w:t>
+      </w:r>
+    </w:p>
+    <w:p>
+      <w:pPr>
+        <w:ind w:left="720"/>
+      </w:pPr>
+      <w:r>
+        <w:t>When the user presses ‘start new game’</w:t>
+      </w:r>
+    </w:p>
+    <w:p>
+      <w:pPr>
+        <w:ind w:left="720"/>
+      </w:pPr>
+      <w:r>
+        <w:t>It causes the application to ask the server if there are any games without opponents, if there are the user will join that game as player2 if not the application will start a new game and the user will be player1</w:t>
+      </w:r>
+    </w:p>
+    <w:p>
+      <w:pPr>
+        <w:ind w:left="720"/>
+      </w:pPr>
+      <w:r>
+        <w:t xml:space="preserve">So that a new game is either started or an existing game’s round 1 is completed  </w:t>
+      </w:r>
+    </w:p>
+    <w:p>
+      <w:pPr>
+        <w:pStyle w:val="Heading1"/>
+        <w:keepLines w:val="0"/>
+        <w:widowControl w:val="0"/>
+        <w:numPr>
+          <w:ilvl w:val="0"/>
+          <w:numId w:val="9"/>
+        </w:numPr>
+        <w:spacing w:before="120" w:after="60" w:line="240" w:lineRule="atLeast"/>
+      </w:pPr>
+      <w:r>
+        <w:t>Trigger</w:t>
+      </w:r>
+    </w:p>
+    <w:p>
+      <w:pPr>
+        <w:pStyle w:val="IndentNormal"/>
+      </w:pPr>
+      <w:r>
+        <w:t>The user presses ‘start new game’ from the Pregame Scene</w:t>
+      </w:r>
+    </w:p>
+    <w:p>
+      <w:pPr>
+        <w:pStyle w:val="Heading1"/>
+        <w:keepLines w:val="0"/>
+        <w:widowControl w:val="0"/>
+        <w:numPr>
+          <w:ilvl w:val="0"/>
+          <w:numId w:val="9"/>
+        </w:numPr>
+        <w:spacing w:before="120" w:after="60" w:line="240" w:lineRule="atLeast"/>
+      </w:pPr>
+      <w:r>
+        <w:t>Actors</w:t>
+      </w:r>
+    </w:p>
+    <w:p>
+      <w:pPr>
+        <w:pStyle w:val="Heading2"/>
+        <w:keepLines w:val="0"/>
+        <w:widowControl w:val="0"/>
+        <w:numPr>
+          <w:ilvl w:val="1"/>
+          <w:numId w:val="0"/>
+        </w:numPr>
+        <w:spacing w:before="120" w:after="60" w:line="240" w:lineRule="atLeast"/>
+        <w:ind w:left="720" w:hanging="720"/>
+      </w:pPr>
+      <w:r>
+        <w:t>3.1</w:t>
+      </w:r>
+      <w:r>
+        <w:tab/>
+        <w:t>User</w:t>
+      </w:r>
+    </w:p>
+    <w:p>
+      <w:pPr>
+        <w:pStyle w:val="IndentNormal"/>
+      </w:pPr>
+      <w:r>
+        <w:t xml:space="preserve">The user presses the ‘start new game’ button. </w:t>
+      </w:r>
+    </w:p>
+    <w:p>
+      <w:pPr>
+        <w:pStyle w:val="Heading2"/>
+        <w:keepLines w:val="0"/>
+        <w:widowControl w:val="0"/>
+        <w:numPr>
+          <w:ilvl w:val="1"/>
+          <w:numId w:val="0"/>
+        </w:numPr>
+        <w:spacing w:before="120" w:after="60" w:line="240" w:lineRule="atLeast"/>
+        <w:ind w:left="720" w:hanging="720"/>
+      </w:pPr>
+      <w:r>
+        <w:t>3.2</w:t>
+      </w:r>
+      <w:r>
+        <w:tab/>
+        <w:t>Let’s Quiz Server – Ongoing games table</w:t>
+      </w:r>
+    </w:p>
+    <w:p>
+      <w:pPr>
+        <w:pStyle w:val="IndentNormal"/>
+      </w:pPr>
+      <w:r>
+        <w:t>The application will ask the server if there is an ongoing game that needs an opponent and if so add the user to the game. If there is no ongoing games then the user’s game will be added to the Ongoing Games table and listed as ‘needing an opponent’</w:t>
+      </w:r>
+    </w:p>
+    <w:p>
+      <w:pPr>
+        <w:pStyle w:val="Heading2"/>
+        <w:keepLines w:val="0"/>
+        <w:widowControl w:val="0"/>
+        <w:numPr>
+          <w:ilvl w:val="1"/>
+          <w:numId w:val="0"/>
+        </w:numPr>
+        <w:spacing w:before="120" w:after="60" w:line="240" w:lineRule="atLeast"/>
+        <w:ind w:left="720" w:hanging="720"/>
+      </w:pPr>
+      <w:r>
+        <w:t>3.3</w:t>
+      </w:r>
+      <w:r>
+        <w:tab/>
+        <w:t>Let’s Quiz Server – Questions table</w:t>
+      </w:r>
+    </w:p>
+    <w:p>
+      <w:pPr>
+        <w:pStyle w:val="IndentNormal"/>
+      </w:pPr>
+      <w:r>
+        <w:t xml:space="preserve">The application will ask the user questions and check their answer </w:t>
+      </w:r>
+    </w:p>
+    <w:p>
+      <w:pPr>
+        <w:pStyle w:val="Heading1"/>
+        <w:keepLines w:val="0"/>
+        <w:widowControl w:val="0"/>
+        <w:numPr>
+          <w:ilvl w:val="0"/>
+          <w:numId w:val="9"/>
+        </w:numPr>
+        <w:spacing w:before="120" w:after="60" w:line="240" w:lineRule="atLeast"/>
+      </w:pPr>
+      <w:r>
+        <w:t xml:space="preserve">Stakeholders </w:t>
+      </w:r>
+    </w:p>
+    <w:p>
+      <w:pPr>
+        <w:pStyle w:val="Heading2"/>
+        <w:keepLines w:val="0"/>
+        <w:widowControl w:val="0"/>
+        <w:numPr>
+          <w:ilvl w:val="1"/>
+          <w:numId w:val="0"/>
+        </w:numPr>
+        <w:spacing w:before="120" w:after="60" w:line="240" w:lineRule="atLeast"/>
+        <w:ind w:left="720" w:hanging="720"/>
+      </w:pPr>
+      <w:r>
+        <w:t>4.1</w:t>
+      </w:r>
+      <w:r>
+        <w:tab/>
+        <w:t>User</w:t>
+      </w:r>
+    </w:p>
+    <w:p>
+      <w:pPr>
+        <w:pStyle w:val="IndentNormal"/>
+      </w:pPr>
+      <w:r>
+        <w:t>The user requires the app to run the game as expected</w:t>
+      </w:r>
+    </w:p>
+    <w:p>
+      <w:pPr>
+        <w:pStyle w:val="Heading2"/>
+        <w:keepLines w:val="0"/>
+        <w:widowControl w:val="0"/>
+        <w:numPr>
+          <w:ilvl w:val="1"/>
+          <w:numId w:val="0"/>
+        </w:numPr>
+        <w:spacing w:before="120" w:after="60" w:line="240" w:lineRule="atLeast"/>
+        <w:ind w:left="720" w:hanging="720"/>
+      </w:pPr>
+      <w:r>
+        <w:t>4.2</w:t>
+      </w:r>
+      <w:r>
+        <w:tab/>
+        <w:t xml:space="preserve">Application </w:t>
+      </w:r>
+    </w:p>
+    <w:p>
+      <w:pPr>
+        <w:pStyle w:val="IndentNormal"/>
+      </w:pPr>
+      <w:r>
+        <w:t>The application is dependent on receiving data from the Let’s Quiz server and being able to upload data to the server</w:t>
+      </w:r>
+    </w:p>
+    <w:p>
+      <w:pPr>
+        <w:pStyle w:val="Heading2"/>
+        <w:keepLines w:val="0"/>
+        <w:widowControl w:val="0"/>
+        <w:numPr>
+          <w:ilvl w:val="1"/>
+          <w:numId w:val="0"/>
+        </w:numPr>
+        <w:spacing w:before="120" w:after="60" w:line="240" w:lineRule="atLeast"/>
+        <w:ind w:left="720" w:hanging="720"/>
+      </w:pPr>
+      <w:r>
+        <w:t>4.3</w:t>
+      </w:r>
+      <w:r>
+        <w:tab/>
+        <w:t>User’s phone</w:t>
+      </w:r>
+    </w:p>
+    <w:p>
+      <w:pPr>
+        <w:pStyle w:val="IndentNormal"/>
+      </w:pPr>
+      <w:r>
+        <w:t>The user’s phone needs to allocate memory and give the application the correct permissions to operate as required.</w:t>
+      </w:r>
+    </w:p>
+    <w:p>
+      <w:pPr>
+        <w:pStyle w:val="Heading2"/>
+        <w:keepLines w:val="0"/>
+        <w:widowControl w:val="0"/>
+        <w:numPr>
+          <w:ilvl w:val="1"/>
+          <w:numId w:val="0"/>
+        </w:numPr>
+        <w:spacing w:before="120" w:after="60" w:line="240" w:lineRule="atLeast"/>
+        <w:ind w:left="720" w:hanging="720"/>
+      </w:pPr>
+      <w:r>
+        <w:lastRenderedPageBreak/>
+        <w:t>4.4</w:t>
+      </w:r>
+      <w:r>
+        <w:tab/>
+        <w:t>Player2</w:t>
+      </w:r>
+    </w:p>
+    <w:p>
+      <w:pPr>
+        <w:pStyle w:val="IndentNormal"/>
+      </w:pPr>
+      <w:r>
+        <w:t>Whether or not the game was already ongoing or not there will always be an opponent who needs to compete against the user</w:t>
+      </w:r>
+    </w:p>
+    <w:p>
+      <w:pPr>
+        <w:pStyle w:val="Heading1"/>
+        <w:keepLines w:val="0"/>
+        <w:widowControl w:val="0"/>
+        <w:numPr>
+          <w:ilvl w:val="0"/>
+          <w:numId w:val="9"/>
+        </w:numPr>
+        <w:spacing w:before="120" w:after="60" w:line="240" w:lineRule="atLeast"/>
+      </w:pPr>
+      <w:r>
+        <w:t>Related Use Cases</w:t>
+      </w:r>
+    </w:p>
+    <w:p>
+      <w:pPr>
+        <w:pStyle w:val="Heading2"/>
+        <w:keepLines w:val="0"/>
+        <w:widowControl w:val="0"/>
+        <w:numPr>
+          <w:ilvl w:val="1"/>
+          <w:numId w:val="0"/>
+        </w:numPr>
+        <w:spacing w:before="120" w:after="60" w:line="240" w:lineRule="atLeast"/>
+        <w:ind w:left="720" w:hanging="720"/>
+      </w:pPr>
+      <w:r>
+        <w:t>5.1</w:t>
+      </w:r>
+      <w:r>
+        <w:tab/>
+      </w:r>
+      <w:r>
+        <w:t>Start application</w:t>
+      </w:r>
+    </w:p>
+    <w:p>
+      <w:pPr>
+        <w:pStyle w:val="IndentNormal"/>
+        <w:rPr>
+          <w:color w:val="FF0000"/>
+        </w:rPr>
+      </w:pPr>
+      <w:r>
+        <w:t>In this use case the application is already started, the user has logged in not using a guest account. This use case is dependent on the Let’s Quiz Server being in a useable state.</w:t>
+      </w:r>
+    </w:p>
+    <w:p>
+      <w:pPr>
+        <w:pStyle w:val="Heading1"/>
+        <w:keepLines w:val="0"/>
+        <w:widowControl w:val="0"/>
+        <w:numPr>
+          <w:ilvl w:val="0"/>
+          <w:numId w:val="9"/>
+        </w:numPr>
+        <w:spacing w:before="120" w:after="60" w:line="240" w:lineRule="atLeast"/>
+      </w:pPr>
+      <w:r>
+        <w:t>Pre-conditions</w:t>
+      </w:r>
+    </w:p>
+    <w:p>
+      <w:pPr>
+        <w:pStyle w:val="IndentNormal"/>
+      </w:pPr>
+      <w:r>
+        <w:t>6.1</w:t>
+      </w:r>
+      <w:r>
+        <w:tab/>
+      </w:r>
+      <w:r>
+        <w:t>The user has started the application</w:t>
+      </w:r>
+    </w:p>
+    <w:p>
+      <w:pPr>
+        <w:pStyle w:val="IndentNormal"/>
+      </w:pPr>
+      <w:r>
+        <w:t>6.2</w:t>
+      </w:r>
+      <w:r>
+        <w:tab/>
+      </w:r>
+      <w:r>
+        <w:t xml:space="preserve">The </w:t>
+      </w:r>
+      <w:r>
+        <w:t>has selected Play Game from the</w:t>
+      </w:r>
+      <w:r>
+        <w:t xml:space="preserve"> Main Menu</w:t>
+      </w:r>
+    </w:p>
+    <w:p>
+      <w:pPr>
+        <w:pStyle w:val="IndentNormal"/>
+      </w:pPr>
+      <w:r>
+        <w:t>6.3</w:t>
+      </w:r>
+      <w:r>
+        <w:tab/>
+      </w:r>
+      <w:r>
+        <w:t>The</w:t>
+      </w:r>
+      <w:r>
+        <w:t>re is an open internet connection</w:t>
+      </w:r>
+    </w:p>
+    <w:p>
+      <w:pPr>
+        <w:pStyle w:val="Heading1"/>
+        <w:keepLines w:val="0"/>
+        <w:widowControl w:val="0"/>
+        <w:numPr>
+          <w:ilvl w:val="0"/>
+          <w:numId w:val="9"/>
+        </w:numPr>
+        <w:spacing w:before="120" w:after="60" w:line="240" w:lineRule="atLeast"/>
+      </w:pPr>
+      <w:r>
+        <w:t>Post Conditions</w:t>
+      </w:r>
+    </w:p>
+    <w:p>
+      <w:pPr>
+        <w:pStyle w:val="Heading2"/>
+        <w:keepLines w:val="0"/>
+        <w:widowControl w:val="0"/>
+        <w:numPr>
+          <w:ilvl w:val="1"/>
+          <w:numId w:val="0"/>
+        </w:numPr>
+        <w:spacing w:before="120" w:after="60" w:line="240" w:lineRule="atLeast"/>
+        <w:ind w:left="720" w:hanging="720"/>
+      </w:pPr>
+      <w:r>
+        <w:t>7.1</w:t>
+      </w:r>
+      <w:r>
+        <w:tab/>
+        <w:t>Minimal guarantee</w:t>
+      </w:r>
+    </w:p>
+    <w:p>
+      <w:pPr>
+        <w:pStyle w:val="IndentNormal"/>
+      </w:pPr>
+      <w:r>
+        <w:t>Give an error message to the user so they can rectify the problem, or upon an</w:t>
+      </w:r>
+      <w:r>
+        <w:t xml:space="preserve"> unrecoverable error</w:t>
+      </w:r>
+      <w:r>
+        <w:t xml:space="preserve"> t</w:t>
+      </w:r>
+      <w:r>
+        <w:t>he</w:t>
+      </w:r>
+      <w:r>
+        <w:t xml:space="preserve"> application will safely terminate and the user can restart it.</w:t>
+      </w:r>
+    </w:p>
+    <w:p>
+      <w:pPr>
+        <w:pStyle w:val="Heading2"/>
+        <w:keepLines w:val="0"/>
+        <w:widowControl w:val="0"/>
+        <w:numPr>
+          <w:ilvl w:val="1"/>
+          <w:numId w:val="0"/>
+        </w:numPr>
+        <w:spacing w:before="120" w:after="60" w:line="240" w:lineRule="atLeast"/>
+        <w:ind w:left="720" w:hanging="720"/>
+      </w:pPr>
+      <w:r>
+        <w:t>7.2</w:t>
+      </w:r>
+      <w:r>
+        <w:tab/>
+        <w:t>Success guarantee</w:t>
+      </w:r>
+    </w:p>
+    <w:p>
+      <w:pPr>
+        <w:pStyle w:val="IndentNormal"/>
+      </w:pPr>
+      <w:r>
+        <w:t xml:space="preserve">The application creates a new game or joins an existing game without an opponent, the user plays the round and the use case ends in the Post Game Scene. </w:t>
+      </w:r>
+    </w:p>
+    <w:p>
+      <w:pPr>
+        <w:pStyle w:val="Heading1"/>
+        <w:keepLines w:val="0"/>
+        <w:widowControl w:val="0"/>
+        <w:numPr>
+          <w:ilvl w:val="0"/>
+          <w:numId w:val="9"/>
+        </w:numPr>
+        <w:spacing w:before="120" w:after="60" w:line="240" w:lineRule="atLeast"/>
+      </w:pPr>
+      <w:r>
+        <w:t>Normal Flow</w:t>
+      </w:r>
+    </w:p>
+    <w:p>
+      <w:pPr>
+        <w:pStyle w:val="IndentNormal"/>
+      </w:pPr>
+      <w:r>
+        <w:t>The use case begins when the user presses ‘Start New Game” in the Pregame Scene</w:t>
+      </w:r>
+    </w:p>
+    <w:tbl>
+      <w:tblPr>
+        <w:tblStyle w:val="TableGrid"/>
+        <w:tblW w:w="0" w:type="auto"/>
+        <w:tblLook w:val="04A0" w:firstRow="1" w:lastRow="0" w:firstColumn="1" w:lastColumn="0" w:noHBand="0" w:noVBand="1"/>
+      </w:tblPr>
+      <w:tblGrid>
+        <w:gridCol w:w="4500"/>
+        <w:gridCol w:w="4516"/>
+      </w:tblGrid>
+      <w:tr>
+        <w:tc>
+          <w:tcPr>
+            <w:tcW w:w="4675" w:type="dxa"/>
+          </w:tcPr>
+          <w:p>
+            <w:pPr>
+              <w:jc w:val="center"/>
+            </w:pPr>
+            <w:r>
+              <w:t>Actor</w:t>
+            </w:r>
+          </w:p>
+        </w:tc>
+        <w:tc>
+          <w:tcPr>
+            <w:tcW w:w="4675" w:type="dxa"/>
+          </w:tcPr>
+          <w:p>
+            <w:pPr>
+              <w:jc w:val="center"/>
+            </w:pPr>
+            <w:r>
+              <w:t>System</w:t>
+            </w:r>
+          </w:p>
+        </w:tc>
+      </w:tr>
+      <w:tr>
+        <w:tc>
+          <w:tcPr>
+            <w:tcW w:w="4675" w:type="dxa"/>
+            <w:tcBorders>
+              <w:bottom w:val="nil"/>
+            </w:tcBorders>
+          </w:tcPr>
+          <w:p>
+            <w:pPr>
+              <w:pStyle w:val="ListParagraph"/>
+              <w:numPr>
+                <w:ilvl w:val="0"/>
+                <w:numId w:val="4"/>
+              </w:numPr>
+              <w:spacing w:after="160" w:line="259" w:lineRule="auto"/>
+            </w:pPr>
+            <w:r>
+              <w:t>The user presses ‘Start New Game’ button</w:t>
+            </w:r>
+          </w:p>
+          <w:p>
+            <w:pPr>
+              <w:pStyle w:val="ListParagraph"/>
+            </w:pPr>
+          </w:p>
+        </w:tc>
+        <w:tc>
+          <w:tcPr>
+            <w:tcW w:w="4675" w:type="dxa"/>
+            <w:tcBorders>
+              <w:bottom w:val="nil"/>
+            </w:tcBorders>
+          </w:tcPr>
+          <w:p/>
+          <w:p/>
+          <w:p/>
+          <w:p>
+            <w:pPr>
+              <w:pStyle w:val="ListParagraph"/>
+              <w:widowControl w:val="0"/>
+              <w:numPr>
+                <w:ilvl w:val="0"/>
+                <w:numId w:val="4"/>
+              </w:numPr>
+              <w:spacing w:line="240" w:lineRule="atLeast"/>
+            </w:pPr>
+            <w:r>
+              <w:t>The app will connect to the Let’s Quiz server and check if there are any ongoing games without two players</w:t>
+            </w:r>
+          </w:p>
+          <w:p>
+            <w:pPr>
+              <w:pStyle w:val="ListParagraph"/>
+              <w:widowControl w:val="0"/>
+              <w:numPr>
+                <w:ilvl w:val="0"/>
+                <w:numId w:val="4"/>
+              </w:numPr>
+              <w:spacing w:line="240" w:lineRule="atLeast"/>
+            </w:pPr>
+            <w:r>
+              <w:t>The server response FALSE</w:t>
+            </w:r>
+          </w:p>
+          <w:p>
+            <w:pPr>
+              <w:pStyle w:val="ListParagraph"/>
+              <w:widowControl w:val="0"/>
+              <w:numPr>
+                <w:ilvl w:val="0"/>
+                <w:numId w:val="4"/>
+              </w:numPr>
+              <w:spacing w:line="240" w:lineRule="atLeast"/>
+            </w:pPr>
+            <w:r>
+              <w:t>The application starts a new game setting the user to Player1</w:t>
+            </w:r>
+          </w:p>
+          <w:p>
+            <w:pPr>
+              <w:pStyle w:val="ListParagraph"/>
+              <w:widowControl w:val="0"/>
+              <w:numPr>
+                <w:ilvl w:val="0"/>
+                <w:numId w:val="4"/>
+              </w:numPr>
+              <w:spacing w:line="240" w:lineRule="atLeast"/>
+            </w:pPr>
+            <w:r>
+              <w:t>The application asks the user a random question from the unasked question pool and provides 4 possible answers</w:t>
+            </w:r>
+          </w:p>
+          <w:p>
+            <w:pPr>
+              <w:ind w:left="360"/>
+            </w:pPr>
+          </w:p>
+        </w:tc>
+      </w:tr>
+      <w:tr>
+        <w:tc>
+          <w:tcPr>
+            <w:tcW w:w="4675" w:type="dxa"/>
+            <w:tcBorders>
+              <w:top w:val="nil"/>
+            </w:tcBorders>
+          </w:tcPr>
+          <w:p>
+            <w:pPr>
+              <w:pStyle w:val="ListParagraph"/>
+              <w:numPr>
+                <w:ilvl w:val="0"/>
+                <w:numId w:val="4"/>
+              </w:numPr>
+              <w:spacing w:after="160" w:line="259" w:lineRule="auto"/>
+            </w:pPr>
+            <w:r>
+              <w:t>The user chooses the answer they think is correct</w:t>
+            </w:r>
+          </w:p>
+          <w:p>
+            <w:pPr>
+              <w:pStyle w:val="ListParagraph"/>
+              <w:spacing w:after="160" w:line="259" w:lineRule="auto"/>
+            </w:pPr>
+          </w:p>
+        </w:tc>
+        <w:tc>
+          <w:tcPr>
+            <w:tcW w:w="4675" w:type="dxa"/>
+            <w:tcBorders>
+              <w:top w:val="nil"/>
+            </w:tcBorders>
+          </w:tcPr>
+          <w:p/>
+          <w:p/>
+          <w:p>
+            <w:pPr>
+              <w:pStyle w:val="ListParagraph"/>
+              <w:widowControl w:val="0"/>
+              <w:numPr>
+                <w:ilvl w:val="0"/>
+                <w:numId w:val="4"/>
+              </w:numPr>
+              <w:spacing w:line="240" w:lineRule="atLeast"/>
+            </w:pPr>
+            <w:r>
+              <w:t>The selected answer is checked to see if it is correct (TRUE)</w:t>
+            </w:r>
+          </w:p>
+          <w:p>
+            <w:pPr>
+              <w:pStyle w:val="ListParagraph"/>
+              <w:widowControl w:val="0"/>
+              <w:numPr>
+                <w:ilvl w:val="0"/>
+                <w:numId w:val="4"/>
+              </w:numPr>
+              <w:spacing w:line="240" w:lineRule="atLeast"/>
+            </w:pPr>
+            <w:r>
+              <w:t>The selected answer is highlighted in green, 10 points are added to the users score</w:t>
+            </w:r>
+          </w:p>
+          <w:p>
+            <w:pPr>
+              <w:pStyle w:val="ListParagraph"/>
+              <w:widowControl w:val="0"/>
+              <w:numPr>
+                <w:ilvl w:val="0"/>
+                <w:numId w:val="4"/>
+              </w:numPr>
+              <w:spacing w:line="240" w:lineRule="atLeast"/>
+            </w:pPr>
+            <w:r>
+              <w:lastRenderedPageBreak/>
+              <w:t>The round timer reaches zero</w:t>
+            </w:r>
+          </w:p>
+          <w:p>
+            <w:pPr>
+              <w:pStyle w:val="ListParagraph"/>
+              <w:widowControl w:val="0"/>
+              <w:numPr>
+                <w:ilvl w:val="0"/>
+                <w:numId w:val="4"/>
+              </w:numPr>
+              <w:spacing w:line="240" w:lineRule="atLeast"/>
+            </w:pPr>
+            <w:r>
+              <w:t>The application ends the round</w:t>
+            </w:r>
+          </w:p>
+          <w:p>
+            <w:pPr>
+              <w:pStyle w:val="ListParagraph"/>
+              <w:widowControl w:val="0"/>
+              <w:numPr>
+                <w:ilvl w:val="0"/>
+                <w:numId w:val="4"/>
+              </w:numPr>
+              <w:spacing w:line="240" w:lineRule="atLeast"/>
+            </w:pPr>
+            <w:r>
+              <w:t>The Ongoing games table is updated with the results of the game</w:t>
+            </w:r>
+          </w:p>
+          <w:p>
+            <w:pPr>
+              <w:pStyle w:val="ListParagraph"/>
+              <w:widowControl w:val="0"/>
+              <w:numPr>
+                <w:ilvl w:val="0"/>
+                <w:numId w:val="4"/>
+              </w:numPr>
+              <w:spacing w:line="240" w:lineRule="atLeast"/>
+            </w:pPr>
+            <w:r>
+              <w:t>The Post Game Scene is loaded</w:t>
+            </w:r>
+          </w:p>
+          <w:p>
+            <w:pPr>
+              <w:pStyle w:val="ListParagraph"/>
+            </w:pPr>
+          </w:p>
+        </w:tc>
+      </w:tr>
+    </w:tbl>
+    <w:p>
+      <w:r>
+        <w:lastRenderedPageBreak/>
+        <w:t>The use case ends.</w:t>
+      </w:r>
+    </w:p>
+    <w:p>
+      <w:pPr>
+        <w:pStyle w:val="Heading1"/>
+        <w:keepLines w:val="0"/>
+        <w:widowControl w:val="0"/>
+        <w:numPr>
+          <w:ilvl w:val="0"/>
+          <w:numId w:val="9"/>
+        </w:numPr>
+        <w:spacing w:before="120" w:after="60" w:line="240" w:lineRule="atLeast"/>
+      </w:pPr>
+      <w:r>
+        <w:t>Alternate Flows</w:t>
+      </w:r>
+    </w:p>
+    <w:p>
+      <w:pPr>
+        <w:pStyle w:val="Heading2"/>
+        <w:keepLines w:val="0"/>
+        <w:widowControl w:val="0"/>
+        <w:numPr>
+          <w:ilvl w:val="1"/>
+          <w:numId w:val="0"/>
+        </w:numPr>
+        <w:spacing w:before="120" w:after="60" w:line="240" w:lineRule="atLeast"/>
+        <w:ind w:left="720" w:hanging="720"/>
+      </w:pPr>
+      <w:r>
+        <w:t>9.1</w:t>
+      </w:r>
+      <w:r>
+        <w:tab/>
+      </w:r>
+      <w:r>
+        <w:t>No connectivity to the Let's Quiz Server</w:t>
+      </w:r>
+    </w:p>
+    <w:p>
+      <w:r>
+        <w:t>If at step 2 of the normal flow the app cannot connect to the Let’s Quiz Server</w:t>
+      </w:r>
+    </w:p>
+    <w:tbl>
+      <w:tblPr>
+        <w:tblStyle w:val="TableGrid"/>
+        <w:tblW w:w="0" w:type="auto"/>
+        <w:tblLook w:val="04A0" w:firstRow="1" w:lastRow="0" w:firstColumn="1" w:lastColumn="0" w:noHBand="0" w:noVBand="1"/>
+      </w:tblPr>
+      <w:tblGrid>
+        <w:gridCol w:w="4497"/>
+        <w:gridCol w:w="4519"/>
+      </w:tblGrid>
+      <w:tr>
+        <w:tc>
+          <w:tcPr>
+            <w:tcW w:w="4675" w:type="dxa"/>
+          </w:tcPr>
+          <w:p>
+            <w:pPr>
+              <w:jc w:val="center"/>
+              <w:rPr>
+                <w:b/>
+              </w:rPr>
+            </w:pPr>
+            <w:r>
+              <w:rPr>
+                <w:b/>
+              </w:rPr>
+              <w:t>Actor</w:t>
+            </w:r>
+          </w:p>
+        </w:tc>
+        <w:tc>
+          <w:tcPr>
+            <w:tcW w:w="4675" w:type="dxa"/>
+          </w:tcPr>
+          <w:p>
+            <w:pPr>
+              <w:jc w:val="center"/>
+              <w:rPr>
+                <w:b/>
+              </w:rPr>
+            </w:pPr>
+            <w:r>
+              <w:rPr>
+                <w:b/>
+              </w:rPr>
+              <w:t>System</w:t>
+            </w:r>
+          </w:p>
+        </w:tc>
+      </w:tr>
+      <w:tr>
+        <w:tc>
+          <w:tcPr>
+            <w:tcW w:w="4675" w:type="dxa"/>
+            <w:tcBorders>
+              <w:bottom w:val="nil"/>
+            </w:tcBorders>
+          </w:tcPr>
+          <w:p/>
+        </w:tc>
+        <w:tc>
+          <w:tcPr>
+            <w:tcW w:w="4675" w:type="dxa"/>
+            <w:tcBorders>
+              <w:bottom w:val="nil"/>
+            </w:tcBorders>
+          </w:tcPr>
+          <w:p>
+            <w:r>
+              <w:t>2.1  A popup message alerts the user to the error</w:t>
+            </w:r>
+          </w:p>
+          <w:p>
+            <w:r>
+              <w:t>2.2   The application gracefully exits to the main menu</w:t>
+            </w:r>
+          </w:p>
+        </w:tc>
+      </w:tr>
+      <w:tr>
+        <w:tc>
+          <w:tcPr>
+            <w:tcW w:w="4675" w:type="dxa"/>
+            <w:tcBorders>
+              <w:top w:val="nil"/>
+              <w:bottom w:val="nil"/>
+            </w:tcBorders>
+          </w:tcPr>
+          <w:p/>
+        </w:tc>
+        <w:tc>
+          <w:tcPr>
+            <w:tcW w:w="4675" w:type="dxa"/>
+            <w:tcBorders>
+              <w:top w:val="nil"/>
+              <w:bottom w:val="single" w:sz="4" w:space="0" w:color="auto"/>
+            </w:tcBorders>
+          </w:tcPr>
+          <w:p/>
+        </w:tc>
+      </w:tr>
+      <w:tr>
+        <w:tc>
+          <w:tcPr>
+            <w:tcW w:w="4675" w:type="dxa"/>
+            <w:tcBorders>
+              <w:top w:val="nil"/>
+            </w:tcBorders>
+          </w:tcPr>
+          <w:p/>
+        </w:tc>
+        <w:tc>
+          <w:tcPr>
+            <w:tcW w:w="4675" w:type="dxa"/>
+            <w:tcBorders>
+              <w:top w:val="single" w:sz="4" w:space="0" w:color="auto"/>
+            </w:tcBorders>
+          </w:tcPr>
+          <w:p/>
+        </w:tc>
+      </w:tr>
+    </w:tbl>
+    <w:p>
+      <w:pPr>
+        <w:pStyle w:val="Heading2"/>
+        <w:keepLines w:val="0"/>
+        <w:widowControl w:val="0"/>
+        <w:numPr>
+          <w:ilvl w:val="1"/>
+          <w:numId w:val="0"/>
+        </w:numPr>
+        <w:spacing w:before="120" w:after="60" w:line="240" w:lineRule="atLeast"/>
+        <w:ind w:left="720" w:hanging="720"/>
+      </w:pPr>
+      <w:r>
+        <w:t>9.2</w:t>
+      </w:r>
+      <w:r>
+        <w:tab/>
+        <w:t>The serve’s response TRUE to the question ‘is there ongoing games without two players’</w:t>
+      </w:r>
+    </w:p>
+    <w:p>
+      <w:r>
+        <w:t>If at step 3 of the normal flow when asked if there are ongoing games that need an opponent the server returns TRUE</w:t>
+      </w:r>
+    </w:p>
+    <w:tbl>
+      <w:tblPr>
+        <w:tblStyle w:val="TableGrid"/>
+        <w:tblW w:w="0" w:type="auto"/>
+        <w:tblLook w:val="04A0" w:firstRow="1" w:lastRow="0" w:firstColumn="1" w:lastColumn="0" w:noHBand="0" w:noVBand="1"/>
+      </w:tblPr>
+      <w:tblGrid>
+        <w:gridCol w:w="4497"/>
+        <w:gridCol w:w="4519"/>
+      </w:tblGrid>
+      <w:tr>
+        <w:tc>
+          <w:tcPr>
+            <w:tcW w:w="4675" w:type="dxa"/>
+          </w:tcPr>
+          <w:p>
+            <w:pPr>
+              <w:jc w:val="center"/>
+              <w:rPr>
+                <w:b/>
+              </w:rPr>
+            </w:pPr>
+            <w:r>
+              <w:rPr>
+                <w:b/>
+              </w:rPr>
+              <w:t>Actor</w:t>
+            </w:r>
+          </w:p>
+        </w:tc>
+        <w:tc>
+          <w:tcPr>
+            <w:tcW w:w="4675" w:type="dxa"/>
+          </w:tcPr>
+          <w:p>
+            <w:pPr>
+              <w:jc w:val="center"/>
+              <w:rPr>
+                <w:b/>
+              </w:rPr>
+            </w:pPr>
+            <w:r>
+              <w:rPr>
+                <w:b/>
+              </w:rPr>
+              <w:t>System</w:t>
+            </w:r>
+          </w:p>
+        </w:tc>
+      </w:tr>
+      <w:tr>
+        <w:tc>
+          <w:tcPr>
+            <w:tcW w:w="4675" w:type="dxa"/>
+            <w:tcBorders>
+              <w:bottom w:val="nil"/>
+            </w:tcBorders>
+          </w:tcPr>
+          <w:p/>
+        </w:tc>
+        <w:tc>
+          <w:tcPr>
+            <w:tcW w:w="4675" w:type="dxa"/>
+            <w:tcBorders>
+              <w:bottom w:val="nil"/>
+            </w:tcBorders>
+          </w:tcPr>
+          <w:p>
+            <w:r>
+              <w:t>3.1  The app asks the server for the details of the game requiring an opponent</w:t>
+            </w:r>
+          </w:p>
+          <w:p>
+            <w:r>
+              <w:t>3.2  The application starts a new game setting the user to Player2</w:t>
+            </w:r>
+          </w:p>
+          <w:p>
+            <w:r>
+              <w:t>3.3  The user is asked questions in order from the asked questions pool and 4 possible answers are presented</w:t>
+            </w:r>
+          </w:p>
+        </w:tc>
+      </w:tr>
+      <w:tr>
+        <w:tc>
+          <w:tcPr>
+            <w:tcW w:w="4675" w:type="dxa"/>
+            <w:tcBorders>
+              <w:top w:val="nil"/>
+              <w:bottom w:val="nil"/>
+            </w:tcBorders>
+          </w:tcPr>
+          <w:p/>
+          <w:p/>
+        </w:tc>
+        <w:tc>
+          <w:tcPr>
+            <w:tcW w:w="4675" w:type="dxa"/>
+            <w:tcBorders>
+              <w:top w:val="nil"/>
+              <w:bottom w:val="single" w:sz="4" w:space="0" w:color="auto"/>
+            </w:tcBorders>
+          </w:tcPr>
+          <w:p/>
+        </w:tc>
+      </w:tr>
+      <w:tr>
+        <w:tc>
+          <w:tcPr>
+            <w:tcW w:w="4675" w:type="dxa"/>
+            <w:tcBorders>
+              <w:top w:val="nil"/>
+            </w:tcBorders>
+          </w:tcPr>
+          <w:p/>
+        </w:tc>
+        <w:tc>
+          <w:tcPr>
+            <w:tcW w:w="4675" w:type="dxa"/>
+            <w:tcBorders>
+              <w:top w:val="single" w:sz="4" w:space="0" w:color="auto"/>
+            </w:tcBorders>
+          </w:tcPr>
+          <w:p>
+            <w:r>
+              <w:t>Normal flow will continue from step 6</w:t>
+            </w:r>
+          </w:p>
+        </w:tc>
+      </w:tr>
+    </w:tbl>
+    <w:p>
+      <w:pPr>
+        <w:pStyle w:val="Heading2"/>
+        <w:keepLines w:val="0"/>
+        <w:widowControl w:val="0"/>
+        <w:numPr>
+          <w:ilvl w:val="1"/>
+          <w:numId w:val="0"/>
+        </w:numPr>
+        <w:spacing w:before="120" w:after="60" w:line="240" w:lineRule="atLeast"/>
+        <w:ind w:left="720" w:hanging="720"/>
+      </w:pPr>
+      <w:r>
+        <w:t>9.3</w:t>
+      </w:r>
+      <w:r>
+        <w:tab/>
+        <w:t xml:space="preserve">The user selects an incorrect answer </w:t>
+      </w:r>
+    </w:p>
+    <w:p>
+      <w:r>
+        <w:t>If at step 7 the selected answer is incorrect</w:t>
+      </w:r>
+    </w:p>
+    <w:tbl>
+      <w:tblPr>
+        <w:tblStyle w:val="TableGrid"/>
+        <w:tblW w:w="0" w:type="auto"/>
+        <w:tblLook w:val="04A0" w:firstRow="1" w:lastRow="0" w:firstColumn="1" w:lastColumn="0" w:noHBand="0" w:noVBand="1"/>
+      </w:tblPr>
+      <w:tblGrid>
+        <w:gridCol w:w="4497"/>
+        <w:gridCol w:w="4519"/>
+      </w:tblGrid>
+      <w:tr>
+        <w:tc>
+          <w:tcPr>
+            <w:tcW w:w="4497" w:type="dxa"/>
+          </w:tcPr>
+          <w:p>
+            <w:pPr>
+              <w:jc w:val="center"/>
+              <w:rPr>
+                <w:b/>
+              </w:rPr>
+            </w:pPr>
+            <w:r>
+              <w:rPr>
+                <w:b/>
+              </w:rPr>
+              <w:t>Actor</w:t>
+            </w:r>
+          </w:p>
+        </w:tc>
+        <w:tc>
+          <w:tcPr>
+            <w:tcW w:w="4519" w:type="dxa"/>
+          </w:tcPr>
+          <w:p>
+            <w:pPr>
+              <w:jc w:val="center"/>
+              <w:rPr>
+                <w:b/>
+              </w:rPr>
+            </w:pPr>
+            <w:r>
+              <w:rPr>
+                <w:b/>
+              </w:rPr>
+              <w:t>System</w:t>
+            </w:r>
+          </w:p>
+        </w:tc>
+      </w:tr>
+      <w:tr>
+        <w:tc>
+          <w:tcPr>
+            <w:tcW w:w="4497" w:type="dxa"/>
+            <w:tcBorders>
+              <w:bottom w:val="nil"/>
+            </w:tcBorders>
+          </w:tcPr>
+          <w:p/>
+        </w:tc>
+        <w:tc>
+          <w:tcPr>
+            <w:tcW w:w="4519" w:type="dxa"/>
+            <w:tcBorders>
+              <w:bottom w:val="nil"/>
+            </w:tcBorders>
+          </w:tcPr>
+          <w:p>
+            <w:r>
+              <w:t>8.1  The selected answer is highlighted in red, the correct answer is highlighted in green, 5 points are subtracted from the users score</w:t>
+            </w:r>
+          </w:p>
+        </w:tc>
+      </w:tr>
+      <w:tr>
+        <w:tc>
+          <w:tcPr>
+            <w:tcW w:w="4497" w:type="dxa"/>
+            <w:tcBorders>
+              <w:top w:val="nil"/>
+              <w:bottom w:val="nil"/>
+            </w:tcBorders>
+          </w:tcPr>
+          <w:p/>
+        </w:tc>
+        <w:tc>
+          <w:tcPr>
+            <w:tcW w:w="4519" w:type="dxa"/>
+            <w:tcBorders>
+              <w:top w:val="nil"/>
+              <w:bottom w:val="single" w:sz="4" w:space="0" w:color="auto"/>
+            </w:tcBorders>
+          </w:tcPr>
+          <w:p/>
+        </w:tc>
+      </w:tr>
+      <w:tr>
+        <w:tc>
+          <w:tcPr>
+            <w:tcW w:w="4497" w:type="dxa"/>
+            <w:tcBorders>
+              <w:top w:val="nil"/>
+            </w:tcBorders>
+          </w:tcPr>
+          <w:p/>
+        </w:tc>
+        <w:tc>
+          <w:tcPr>
+            <w:tcW w:w="4519" w:type="dxa"/>
+            <w:tcBorders>
+              <w:top w:val="single" w:sz="4" w:space="0" w:color="auto"/>
+            </w:tcBorders>
+          </w:tcPr>
+          <w:p>
+            <w:r>
+              <w:t>Normal flow will continue from step 9</w:t>
+            </w:r>
+          </w:p>
+        </w:tc>
+      </w:tr>
+    </w:tbl>
+    <w:p>
+      <w:pPr>
+        <w:pStyle w:val="Heading2"/>
+        <w:keepLines w:val="0"/>
+        <w:widowControl w:val="0"/>
+        <w:numPr>
+          <w:ilvl w:val="1"/>
+          <w:numId w:val="0"/>
+        </w:numPr>
+        <w:spacing w:before="120" w:after="60" w:line="240" w:lineRule="atLeast"/>
+        <w:ind w:left="720" w:hanging="720"/>
+      </w:pPr>
+      <w:r>
+        <w:t>9.4</w:t>
+      </w:r>
+      <w:r>
+        <w:tab/>
+        <w:t xml:space="preserve">The user selects an incorrect answer </w:t>
+      </w:r>
+    </w:p>
+    <w:p>
+      <w:r>
+        <w:t>If at step 9 the round timer has not reached zero</w:t>
+      </w:r>
+    </w:p>
+    <w:tbl>
+      <w:tblPr>
+        <w:tblStyle w:val="TableGrid"/>
+        <w:tblW w:w="0" w:type="auto"/>
+        <w:tblLook w:val="04A0" w:firstRow="1" w:lastRow="0" w:firstColumn="1" w:lastColumn="0" w:noHBand="0" w:noVBand="1"/>
+      </w:tblPr>
+      <w:tblGrid>
+        <w:gridCol w:w="4498"/>
+        <w:gridCol w:w="4518"/>
+      </w:tblGrid>
+      <w:tr>
+        <w:tc>
+          <w:tcPr>
+            <w:tcW w:w="4675" w:type="dxa"/>
+          </w:tcPr>
+          <w:p>
+            <w:pPr>
+              <w:jc w:val="center"/>
+              <w:rPr>
+                <w:b/>
+              </w:rPr>
+            </w:pPr>
+            <w:r>
+              <w:rPr>
+                <w:b/>
+              </w:rPr>
+              <w:t>Actor</w:t>
+            </w:r>
+          </w:p>
+        </w:tc>
+        <w:tc>
+          <w:tcPr>
+            <w:tcW w:w="4675" w:type="dxa"/>
+          </w:tcPr>
+          <w:p>
+            <w:pPr>
+              <w:jc w:val="center"/>
+              <w:rPr>
+                <w:b/>
+              </w:rPr>
+            </w:pPr>
+            <w:r>
+              <w:rPr>
+                <w:b/>
+              </w:rPr>
+              <w:t>System</w:t>
+            </w:r>
+          </w:p>
+        </w:tc>
+      </w:tr>
+      <w:tr>
+        <w:tc>
+          <w:tcPr>
+            <w:tcW w:w="4675" w:type="dxa"/>
+            <w:tcBorders>
+              <w:bottom w:val="nil"/>
+            </w:tcBorders>
+          </w:tcPr>
+          <w:p/>
+        </w:tc>
+        <w:tc>
+          <w:tcPr>
+            <w:tcW w:w="4675" w:type="dxa"/>
+            <w:tcBorders>
+              <w:bottom w:val="nil"/>
+            </w:tcBorders>
+          </w:tcPr>
+          <w:p/>
+        </w:tc>
+      </w:tr>
+      <w:tr>
+        <w:tc>
+          <w:tcPr>
+            <w:tcW w:w="4675" w:type="dxa"/>
+            <w:tcBorders>
+              <w:top w:val="nil"/>
+              <w:bottom w:val="nil"/>
+            </w:tcBorders>
+          </w:tcPr>
+          <w:p/>
+        </w:tc>
+        <w:tc>
+          <w:tcPr>
+            <w:tcW w:w="4675" w:type="dxa"/>
+            <w:tcBorders>
+              <w:top w:val="nil"/>
+              <w:bottom w:val="single" w:sz="4" w:space="0" w:color="auto"/>
+            </w:tcBorders>
+          </w:tcPr>
+          <w:p/>
+        </w:tc>
+      </w:tr>
+      <w:tr>
+        <w:tc>
+          <w:tcPr>
+            <w:tcW w:w="4675" w:type="dxa"/>
+            <w:tcBorders>
+              <w:top w:val="nil"/>
+            </w:tcBorders>
+          </w:tcPr>
+          <w:p/>
+        </w:tc>
+        <w:tc>
+          <w:tcPr>
+            <w:tcW w:w="4675" w:type="dxa"/>
+            <w:tcBorders>
+              <w:top w:val="single" w:sz="4" w:space="0" w:color="auto"/>
+            </w:tcBorders>
+          </w:tcPr>
+          <w:p>
+            <w:r>
+              <w:t>Normal flow will continue from step 5 or 3.3 depending if the user is Player1 or Player2</w:t>
+            </w:r>
+          </w:p>
+        </w:tc>
+      </w:tr>
+    </w:tbl>
+    <w:p>
+      <w:pPr>
+        <w:pStyle w:val="Heading1"/>
+        <w:keepLines w:val="0"/>
+        <w:widowControl w:val="0"/>
+        <w:spacing w:before="120" w:after="60" w:line="240" w:lineRule="atLeast"/>
+        <w:ind w:left="785"/>
+      </w:pPr>
+    </w:p>
+    <w:p>
+      <w:pPr>
+        <w:pStyle w:val="Heading1"/>
+        <w:keepLines w:val="0"/>
+        <w:widowControl w:val="0"/>
+        <w:numPr>
+          <w:ilvl w:val="0"/>
+          <w:numId w:val="9"/>
+        </w:numPr>
+        <w:spacing w:before="120" w:after="60" w:line="240" w:lineRule="atLeast"/>
+      </w:pPr>
+      <w:r>
+        <w:t>Exception Flows</w:t>
+      </w:r>
+    </w:p>
+    <w:p>
+      <w:pPr>
+        <w:ind w:left="1440"/>
+      </w:pPr>
+      <w:r>
+        <w:t>None</w:t>
+      </w:r>
+    </w:p>
+    <w:p>
+      <w:pPr>
+        <w:pStyle w:val="Heading1"/>
+        <w:keepLines w:val="0"/>
+        <w:widowControl w:val="0"/>
+        <w:numPr>
+          <w:ilvl w:val="0"/>
+          <w:numId w:val="9"/>
+        </w:numPr>
+        <w:spacing w:before="120" w:after="60" w:line="240" w:lineRule="atLeast"/>
+      </w:pPr>
+      <w:r>
+        <w:t>Key Scenarios</w:t>
+      </w:r>
+    </w:p>
+    <w:p>
+      <w:pPr>
+        <w:pStyle w:val="Heading2"/>
+        <w:keepLines w:val="0"/>
+        <w:widowControl w:val="0"/>
+        <w:numPr>
+          <w:ilvl w:val="1"/>
+          <w:numId w:val="0"/>
+        </w:numPr>
+        <w:spacing w:before="120" w:after="60" w:line="240" w:lineRule="atLeast"/>
+        <w:ind w:left="720" w:hanging="720"/>
+      </w:pPr>
+      <w:r>
+        <w:t>11.1</w:t>
+      </w:r>
+      <w:r>
+        <w:tab/>
+        <w:t xml:space="preserve">Start a new game </w:t>
+      </w:r>
+    </w:p>
+    <w:p>
+      <w:pPr>
+        <w:pStyle w:val="IndentNormal"/>
+        <w:ind w:left="1439" w:hanging="719"/>
+      </w:pPr>
+      <w:r>
+        <w:t>11.1.1</w:t>
+      </w:r>
+      <w:r>
+        <w:tab/>
+        <w:t>The user selects ‘Start New Game’</w:t>
+      </w:r>
+    </w:p>
+    <w:p>
+      <w:pPr>
+        <w:pStyle w:val="IndentNormal"/>
+        <w:ind w:left="1439" w:hanging="719"/>
+      </w:pPr>
+      <w:r>
+        <w:t>11.1.2</w:t>
+      </w:r>
+      <w:r>
+        <w:tab/>
+        <w:t>The application queries the server if there are any ongoing games that do not have two players</w:t>
+      </w:r>
+    </w:p>
+    <w:p>
+      <w:pPr>
+        <w:pStyle w:val="IndentNormal"/>
+        <w:ind w:left="1439" w:hanging="719"/>
+      </w:pPr>
+      <w:r>
+        <w:t xml:space="preserve">11.1.3 </w:t>
+      </w:r>
+      <w:r>
+        <w:tab/>
+        <w:t>The server responds FALSE</w:t>
+      </w:r>
+    </w:p>
+    <w:p>
+      <w:pPr>
+        <w:pStyle w:val="IndentNormal"/>
+        <w:ind w:left="1439" w:hanging="719"/>
+      </w:pPr>
+      <w:r>
+        <w:t>11.1.4</w:t>
+      </w:r>
+      <w:r>
+        <w:tab/>
+        <w:t>The application starts a new game marking the user as Player1 and Player2 as null</w:t>
+      </w:r>
+    </w:p>
+    <w:p>
+      <w:pPr>
+        <w:pStyle w:val="IndentNormal"/>
+        <w:ind w:left="1439" w:hanging="719"/>
+      </w:pPr>
+      <w:r>
+        <w:t>11.1.5</w:t>
+      </w:r>
+      <w:r>
+        <w:tab/>
+        <w:t>The user is asked random questions from the remaining question pool</w:t>
+      </w:r>
+    </w:p>
+    <w:p>
+      <w:pPr>
+        <w:pStyle w:val="IndentNormal"/>
+        <w:ind w:left="1439" w:hanging="719"/>
+      </w:pPr>
+      <w:r>
+        <w:t>11.1.6</w:t>
+      </w:r>
+      <w:r>
+        <w:tab/>
+        <w:t>The user answers the questions and is given a score as they answer correctly or incorrectly</w:t>
+      </w:r>
+    </w:p>
+    <w:p>
+      <w:pPr>
+        <w:pStyle w:val="IndentNormal"/>
+        <w:ind w:left="1439" w:hanging="719"/>
+      </w:pPr>
+      <w:r>
+        <w:t>11.1.7</w:t>
+      </w:r>
+      <w:r>
+        <w:tab/>
+        <w:t>The questions are stored as asked questions, the questions are removed from the remaining question pool</w:t>
+      </w:r>
+    </w:p>
+    <w:p>
+      <w:pPr>
+        <w:pStyle w:val="IndentNormal"/>
+        <w:ind w:left="1439" w:hanging="719"/>
+      </w:pPr>
+      <w:r>
+        <w:t xml:space="preserve">11.1.8 </w:t>
+      </w:r>
+      <w:r>
+        <w:tab/>
+        <w:t>The round timer runs out</w:t>
+      </w:r>
+    </w:p>
+    <w:p>
+      <w:pPr>
+        <w:pStyle w:val="IndentNormal"/>
+        <w:ind w:left="1439" w:hanging="719"/>
+      </w:pPr>
+      <w:r>
+        <w:t xml:space="preserve">11.1.9 </w:t>
+      </w:r>
+      <w:r>
+        <w:tab/>
+        <w:t xml:space="preserve">The application ends the round </w:t>
+      </w:r>
+    </w:p>
+    <w:p>
+      <w:pPr>
+        <w:pStyle w:val="IndentNormal"/>
+        <w:ind w:left="1439" w:hanging="719"/>
+      </w:pPr>
+      <w:r>
+        <w:t>11.1.10</w:t>
+      </w:r>
+      <w:r>
+        <w:tab/>
+      </w:r>
+      <w:r>
+        <w:tab/>
+        <w:t>The Post Game Scene is loaded</w:t>
+      </w:r>
+    </w:p>
+    <w:p>
+      <w:pPr>
+        <w:pStyle w:val="IndentNormal"/>
+        <w:ind w:left="1439" w:hanging="719"/>
+      </w:pPr>
+      <w:r>
+        <w:t>11.1.11</w:t>
+      </w:r>
+      <w:r>
+        <w:tab/>
+      </w:r>
+      <w:proofErr w:type="gramStart"/>
+      <w:r>
+        <w:t>The</w:t>
+      </w:r>
+      <w:proofErr w:type="gramEnd"/>
+      <w:r>
+        <w:t xml:space="preserve"> game data is uploaded to the server </w:t>
+      </w:r>
+    </w:p>
+    <w:p>
+      <w:pPr>
+        <w:pStyle w:val="IndentNormal"/>
+        <w:ind w:left="1439" w:hanging="719"/>
+      </w:pPr>
+    </w:p>
+    <w:p>
+      <w:pPr>
+        <w:pStyle w:val="Heading2"/>
+        <w:keepLines w:val="0"/>
+        <w:widowControl w:val="0"/>
+        <w:numPr>
+          <w:ilvl w:val="1"/>
+          <w:numId w:val="0"/>
+        </w:numPr>
+        <w:spacing w:before="120" w:after="60" w:line="240" w:lineRule="atLeast"/>
+        <w:ind w:left="720" w:hanging="720"/>
+      </w:pPr>
+      <w:r>
+        <w:t>11.2</w:t>
+      </w:r>
+      <w:r>
+        <w:tab/>
+        <w:t xml:space="preserve">Join an existing game that needs an opponent </w:t>
+      </w:r>
+    </w:p>
+    <w:p>
+      <w:pPr>
+        <w:pStyle w:val="IndentNormal"/>
+        <w:ind w:left="1439" w:hanging="719"/>
+      </w:pPr>
+      <w:r>
+        <w:t>11.2.1</w:t>
+      </w:r>
+      <w:r>
+        <w:tab/>
+        <w:t>The user selects ‘Start New Game’</w:t>
+      </w:r>
+    </w:p>
+    <w:p>
+      <w:pPr>
+        <w:pStyle w:val="IndentNormal"/>
+        <w:ind w:left="1439" w:hanging="719"/>
+      </w:pPr>
+      <w:r>
+        <w:t>11.2.2</w:t>
+      </w:r>
+      <w:r>
+        <w:tab/>
+        <w:t>The application queries the server if there are any ongoing games that do not have two players</w:t>
+      </w:r>
+    </w:p>
+    <w:p>
+      <w:pPr>
+        <w:pStyle w:val="IndentNormal"/>
+        <w:ind w:left="1439" w:hanging="719"/>
+      </w:pPr>
+      <w:r>
+        <w:t xml:space="preserve">11.2.3 </w:t>
+      </w:r>
+      <w:r>
+        <w:tab/>
+        <w:t>The server responds TRUE</w:t>
+      </w:r>
+    </w:p>
+    <w:p>
+      <w:pPr>
+        <w:pStyle w:val="IndentNormal"/>
+        <w:ind w:left="1439" w:hanging="719"/>
+      </w:pPr>
+      <w:r>
+        <w:t>11.2.4</w:t>
+      </w:r>
+      <w:r>
+        <w:tab/>
+        <w:t>The server sends the game data for the ongoing game needing an opponent</w:t>
+      </w:r>
+    </w:p>
+    <w:p>
+      <w:pPr>
+        <w:pStyle w:val="IndentNormal"/>
+        <w:ind w:left="1439" w:hanging="719"/>
+      </w:pPr>
+      <w:r>
+        <w:t>11.2.5</w:t>
+      </w:r>
+      <w:r>
+        <w:tab/>
+        <w:t>The application starts a new quiz</w:t>
+      </w:r>
+    </w:p>
+    <w:p>
+      <w:pPr>
+        <w:pStyle w:val="IndentNormal"/>
+        <w:ind w:left="1439" w:hanging="719"/>
+      </w:pPr>
+      <w:r>
+        <w:t>11.2.6</w:t>
+      </w:r>
+      <w:r>
+        <w:tab/>
+        <w:t>The user is asked the questions saved in the game data as asked questions in order until they run out at which time the user will be asked random questions from the remaining questions pool</w:t>
+      </w:r>
+    </w:p>
+    <w:p>
+      <w:pPr>
+        <w:pStyle w:val="IndentNormal"/>
+        <w:ind w:left="1439" w:hanging="719"/>
+      </w:pPr>
+      <w:r>
+        <w:lastRenderedPageBreak/>
+        <w:t>11.2.7</w:t>
+      </w:r>
+      <w:r>
+        <w:tab/>
+        <w:t>The user answers the questions and is given a score as they answer correctly or incorrectly</w:t>
+      </w:r>
+    </w:p>
+    <w:p>
+      <w:pPr>
+        <w:pStyle w:val="IndentNormal"/>
+        <w:ind w:left="1439" w:hanging="719"/>
+      </w:pPr>
+      <w:r>
+        <w:t xml:space="preserve">11.2.8 </w:t>
+      </w:r>
+      <w:r>
+        <w:tab/>
+        <w:t>The round timer runs out</w:t>
+      </w:r>
+    </w:p>
+    <w:p>
+      <w:pPr>
+        <w:pStyle w:val="IndentNormal"/>
+        <w:ind w:left="1439" w:hanging="719"/>
+      </w:pPr>
+      <w:r>
+        <w:t xml:space="preserve">11.2.9 </w:t>
+      </w:r>
+      <w:r>
+        <w:tab/>
+        <w:t xml:space="preserve">The application ends the round </w:t>
+      </w:r>
+    </w:p>
+    <w:p>
+      <w:pPr>
+        <w:pStyle w:val="IndentNormal"/>
+        <w:ind w:left="1439" w:hanging="719"/>
+      </w:pPr>
+      <w:r>
+        <w:t>11.2.10</w:t>
+      </w:r>
+      <w:r>
+        <w:tab/>
+      </w:r>
+      <w:r>
+        <w:tab/>
+        <w:t>The Post Game Scene is loaded</w:t>
+      </w:r>
+    </w:p>
+    <w:p>
+      <w:pPr>
+        <w:pStyle w:val="IndentNormal"/>
+        <w:ind w:left="1439" w:hanging="719"/>
+      </w:pPr>
+      <w:r>
+        <w:t>11.2.11</w:t>
+      </w:r>
+      <w:r>
+        <w:tab/>
+      </w:r>
+      <w:proofErr w:type="gramStart"/>
+      <w:r>
+        <w:t>The</w:t>
+      </w:r>
+      <w:proofErr w:type="gramEnd"/>
+      <w:r>
+        <w:t xml:space="preserve"> game data on the server is updated</w:t>
+      </w:r>
+    </w:p>
+    <w:p>
+      <w:pPr>
+        <w:pStyle w:val="IndentNormal"/>
+        <w:ind w:left="1439"/>
+      </w:pPr>
+    </w:p>
+    <w:p>
+      <w:pPr>
+        <w:pStyle w:val="Heading1"/>
+        <w:keepLines w:val="0"/>
+        <w:widowControl w:val="0"/>
+        <w:numPr>
+          <w:ilvl w:val="0"/>
+          <w:numId w:val="9"/>
+        </w:numPr>
+        <w:spacing w:before="120" w:after="60" w:line="240" w:lineRule="atLeast"/>
+      </w:pPr>
+      <w:r>
+        <w:t>Other Quality Requirements</w:t>
+      </w:r>
+    </w:p>
+    <w:p>
+      <w:pPr>
+        <w:pStyle w:val="Heading2"/>
+        <w:keepLines w:val="0"/>
+        <w:widowControl w:val="0"/>
+        <w:numPr>
+          <w:ilvl w:val="1"/>
+          <w:numId w:val="0"/>
+        </w:numPr>
+        <w:spacing w:before="120" w:after="60" w:line="240" w:lineRule="atLeast"/>
+        <w:ind w:left="720" w:hanging="720"/>
+      </w:pPr>
+      <w:r>
+        <w:t>12.1</w:t>
+      </w:r>
+      <w:r>
+        <w:tab/>
+        <w:t>Internet connection</w:t>
+      </w:r>
+    </w:p>
+    <w:p>
+      <w:pPr>
+        <w:pStyle w:val="IndentNormal"/>
+      </w:pPr>
+      <w:r>
+        <w:t>The application needs to be able to communicate with the Let’s Play Server</w:t>
+      </w:r>
+    </w:p>
+    <w:p>
+      <w:r>
+        <w:br w:type="page"/>
+      </w:r>
+    </w:p>
+    <w:p>
+      <w:pPr>
+        <w:pStyle w:val="IndentNormal"/>
         <w:rPr>
           <w:rFonts w:ascii="Arial" w:hAnsi="Arial"/>
           <w:b/>
           <w:sz w:val="24"/>
         </w:rPr>
       </w:pPr>
-      <w:r>
-        <w:t xml:space="preserve">To connect to the online server </w:t>
-      </w:r>
-      <w:r>
-        <w:t xml:space="preserve">or social media account </w:t>
-      </w:r>
-      <w:r>
-        <w:t xml:space="preserve">the application requires an active internet connection. </w:t>
-      </w:r>
+      <w:bookmarkStart w:id="11" w:name="_GoBack"/>
+      <w:bookmarkEnd w:id="11"/>
     </w:p>
     <w:sectPr>
       <w:pgSz w:w="11906" w:h="16838"/>
@@ -3804,7 +5413,7 @@
 </file>
 
 <file path=word/numbering.xml><?xml version="1.0" encoding="utf-8"?>
-<w:numbering xmlns:wpc="http://schemas.microsoft.com/office/word/2010/wordprocessingCanvas" xmlns:cx="http://schemas.microsoft.com/office/drawing/2014/chartex" xmlns:cx1="http://schemas.microsoft.com/office/drawing/2015/9/8/chartex" xmlns:cx2="http://schemas.microsoft.com/office/drawing/2015/10/21/chartex" xmlns:cx3="http://schemas.microsoft.com/office/drawing/2016/5/9/chartex" xmlns:cx4="http://schemas.microsoft.com/office/drawing/2016/5/10/chartex" xmlns:cx5="http://schemas.microsoft.com/office/drawing/2016/5/11/chartex" xmlns:cx6="http://schemas.microsoft.com/office/drawing/2016/5/12/chartex" xmlns:cx7="http://schemas.microsoft.com/office/drawing/2016/5/13/chartex" xmlns:cx8="http://schemas.microsoft.com/office/drawing/2016/5/14/chartex" xmlns:mc="http://schemas.openxmlformats.org/markup-compatibility/2006" xmlns:aink="http://schemas.microsoft.com/office/drawing/2016/ink" xmlns:am3d="http://schemas.microsoft.com/office/drawing/2017/model3d" xmlns:o="urn:schemas-microsoft-com:office:office" xmlns:r="http://schemas.openxmlformats.org/officeDocument/2006/relationships" xmlns:m="http://schemas.openxmlformats.org/officeDocument/2006/math" xmlns:v="urn:schemas-microsoft-com:vml" xmlns:wp14="http://schemas.microsoft.com/office/word/2010/wordprocessingDrawing" xmlns:wp="http://schemas.openxmlformats.org/drawingml/2006/wordprocessingDrawing" xmlns:w10="urn:schemas-microsoft-com:office:word" xmlns:w="http://schemas.openxmlformats.org/wordprocessingml/2006/main" xmlns:w14="http://schemas.microsoft.com/office/word/2010/wordml" xmlns:w15="http://schemas.microsoft.com/office/word/2012/wordml" xmlns:w16cid="http://schemas.microsoft.com/office/word/2016/wordml/cid" xmlns:w16se="http://schemas.microsoft.com/office/word/2015/wordml/symex" xmlns:wpg="http://schemas.microsoft.com/office/word/2010/wordprocessingGroup" xmlns:wpi="http://schemas.microsoft.com/office/word/2010/wordprocessingInk" xmlns:wne="http://schemas.microsoft.com/office/word/2006/wordml" xmlns:wps="http://schemas.microsoft.com/office/word/2010/wordprocessingShape" mc:Ignorable="w14 w15 w16se w16cid wp14">
+<w:numbering xmlns:wpc="http://schemas.microsoft.com/office/word/2010/wordprocessingCanvas" xmlns:cx="http://schemas.microsoft.com/office/drawing/2014/chartex" xmlns:cx1="http://schemas.microsoft.com/office/drawing/2015/9/8/chartex" xmlns:mc="http://schemas.openxmlformats.org/markup-compatibility/2006" xmlns:o="urn:schemas-microsoft-com:office:office" xmlns:r="http://schemas.openxmlformats.org/officeDocument/2006/relationships" xmlns:m="http://schemas.openxmlformats.org/officeDocument/2006/math" xmlns:v="urn:schemas-microsoft-com:vml" xmlns:wp14="http://schemas.microsoft.com/office/word/2010/wordprocessingDrawing" xmlns:wp="http://schemas.openxmlformats.org/drawingml/2006/wordprocessingDrawing" xmlns:w10="urn:schemas-microsoft-com:office:word" xmlns:w="http://schemas.openxmlformats.org/wordprocessingml/2006/main" xmlns:w14="http://schemas.microsoft.com/office/word/2010/wordml" xmlns:w15="http://schemas.microsoft.com/office/word/2012/wordml" xmlns:w16se="http://schemas.microsoft.com/office/word/2015/wordml/symex" xmlns:wpg="http://schemas.microsoft.com/office/word/2010/wordprocessingGroup" xmlns:wpi="http://schemas.microsoft.com/office/word/2010/wordprocessingInk" xmlns:wne="http://schemas.microsoft.com/office/word/2006/wordml" xmlns:wps="http://schemas.microsoft.com/office/word/2010/wordprocessingShape" mc:Ignorable="w14 w15 w16se wp14">
   <w:abstractNum w:abstractNumId="0" w15:restartNumberingAfterBreak="0">
     <w:nsid w:val="0AAD473A"/>
     <w:multiLevelType w:val="hybridMultilevel"/>
@@ -5001,7 +6610,7 @@
 </file>
 
 <file path=word/styles.xml><?xml version="1.0" encoding="utf-8"?>
-<w:styles xmlns:mc="http://schemas.openxmlformats.org/markup-compatibility/2006" xmlns:r="http://schemas.openxmlformats.org/officeDocument/2006/relationships" xmlns:w="http://schemas.openxmlformats.org/wordprocessingml/2006/main" xmlns:w14="http://schemas.microsoft.com/office/word/2010/wordml" xmlns:w15="http://schemas.microsoft.com/office/word/2012/wordml" xmlns:w16cid="http://schemas.microsoft.com/office/word/2016/wordml/cid" xmlns:w16se="http://schemas.microsoft.com/office/word/2015/wordml/symex" mc:Ignorable="w14 w15 w16se w16cid">
+<w:styles xmlns:mc="http://schemas.openxmlformats.org/markup-compatibility/2006" xmlns:r="http://schemas.openxmlformats.org/officeDocument/2006/relationships" xmlns:w="http://schemas.openxmlformats.org/wordprocessingml/2006/main" xmlns:w14="http://schemas.microsoft.com/office/word/2010/wordml" xmlns:w15="http://schemas.microsoft.com/office/word/2012/wordml" xmlns:w16se="http://schemas.microsoft.com/office/word/2015/wordml/symex" mc:Ignorable="w14 w15 w16se">
   <w:docDefaults>
     <w:rPrDefault>
       <w:rPr>
@@ -5017,7 +6626,7 @@
       </w:pPr>
     </w:pPrDefault>
   </w:docDefaults>
-  <w:latentStyles w:defLockedState="0" w:defUIPriority="99" w:defSemiHidden="0" w:defUnhideWhenUsed="0" w:defQFormat="0" w:count="375">
+  <w:latentStyles w:defLockedState="0" w:defUIPriority="99" w:defSemiHidden="0" w:defUnhideWhenUsed="0" w:defQFormat="0" w:count="371">
     <w:lsdException w:name="Normal" w:uiPriority="0" w:qFormat="1"/>
     <w:lsdException w:name="heading 1" w:uiPriority="9" w:qFormat="1"/>
     <w:lsdException w:name="heading 2" w:semiHidden="1" w:uiPriority="9" w:unhideWhenUsed="1" w:qFormat="1"/>
@@ -5123,6 +6732,7 @@
     <w:lsdException w:name="HTML Sample" w:semiHidden="1" w:unhideWhenUsed="1"/>
     <w:lsdException w:name="HTML Typewriter" w:semiHidden="1" w:unhideWhenUsed="1"/>
     <w:lsdException w:name="HTML Variable" w:semiHidden="1" w:unhideWhenUsed="1"/>
+    <w:lsdException w:name="Normal Table" w:semiHidden="1" w:unhideWhenUsed="1"/>
     <w:lsdException w:name="annotation subject" w:semiHidden="1" w:unhideWhenUsed="1"/>
     <w:lsdException w:name="No List" w:semiHidden="1" w:unhideWhenUsed="1"/>
     <w:lsdException w:name="Outline List 1" w:semiHidden="1" w:unhideWhenUsed="1"/>
@@ -5169,8 +6779,10 @@
     <w:lsdException w:name="Table Subtle 2" w:semiHidden="1" w:unhideWhenUsed="1"/>
     <w:lsdException w:name="Table Web 1" w:semiHidden="1" w:unhideWhenUsed="1"/>
     <w:lsdException w:name="Table Web 2" w:semiHidden="1" w:unhideWhenUsed="1"/>
+    <w:lsdException w:name="Table Web 3" w:semiHidden="1" w:unhideWhenUsed="1"/>
     <w:lsdException w:name="Balloon Text" w:semiHidden="1" w:unhideWhenUsed="1"/>
     <w:lsdException w:name="Table Grid" w:uiPriority="59"/>
+    <w:lsdException w:name="Table Theme" w:semiHidden="1" w:unhideWhenUsed="1"/>
     <w:lsdException w:name="Placeholder Text" w:semiHidden="1"/>
     <w:lsdException w:name="No Spacing" w:uiPriority="1" w:qFormat="1"/>
     <w:lsdException w:name="Light Shading" w:uiPriority="60"/>
@@ -5386,10 +6998,6 @@
     <w:lsdException w:name="List Table 5 Dark Accent 6" w:uiPriority="50"/>
     <w:lsdException w:name="List Table 6 Colorful Accent 6" w:uiPriority="51"/>
     <w:lsdException w:name="List Table 7 Colorful Accent 6" w:uiPriority="52"/>
-    <w:lsdException w:name="Mention" w:semiHidden="1" w:unhideWhenUsed="1"/>
-    <w:lsdException w:name="Smart Hyperlink" w:semiHidden="1" w:unhideWhenUsed="1"/>
-    <w:lsdException w:name="Hashtag" w:semiHidden="1" w:unhideWhenUsed="1"/>
-    <w:lsdException w:name="Unresolved Mention" w:semiHidden="1" w:unhideWhenUsed="1"/>
   </w:latentStyles>
   <w:style w:type="paragraph" w:default="1" w:styleId="Normal">
     <w:name w:val="Normal"/>

</xml_diff>